<commit_message>
Added html test code
</commit_message>
<xml_diff>
--- a/hand-ins/Tests.docx
+++ b/hand-ins/Tests.docx
@@ -1,6 +1,6 @@
 
 <file path=word/document.xml><?xml version="1.0" encoding="utf-8"?>
-<w:document xmlns:wpc="http://schemas.microsoft.com/office/word/2010/wordprocessingCanvas" xmlns:mc="http://schemas.openxmlformats.org/markup-compatibility/2006" xmlns:o="urn:schemas-microsoft-com:office:office" xmlns:r="http://schemas.openxmlformats.org/officeDocument/2006/relationships" xmlns:m="http://schemas.openxmlformats.org/officeDocument/2006/math" xmlns:v="urn:schemas-microsoft-com:vml" xmlns:wp14="http://schemas.microsoft.com/office/word/2010/wordprocessingDrawing" xmlns:wp="http://schemas.openxmlformats.org/drawingml/2006/wordprocessingDrawing" xmlns:w10="urn:schemas-microsoft-com:office:word" xmlns:w="http://schemas.openxmlformats.org/wordprocessingml/2006/main" xmlns:w14="http://schemas.microsoft.com/office/word/2010/wordml" xmlns:wpg="http://schemas.microsoft.com/office/word/2010/wordprocessingGroup" xmlns:wpi="http://schemas.microsoft.com/office/word/2010/wordprocessingInk" xmlns:wne="http://schemas.microsoft.com/office/word/2006/wordml" xmlns:wps="http://schemas.microsoft.com/office/word/2010/wordprocessingShape" mc:Ignorable="w14 wp14">
+<w:document xmlns:wpc="http://schemas.microsoft.com/office/word/2010/wordprocessingCanvas" xmlns:mo="http://schemas.microsoft.com/office/mac/office/2008/main" xmlns:mc="http://schemas.openxmlformats.org/markup-compatibility/2006" xmlns:mv="urn:schemas-microsoft-com:mac:vml" xmlns:o="urn:schemas-microsoft-com:office:office" xmlns:r="http://schemas.openxmlformats.org/officeDocument/2006/relationships" xmlns:m="http://schemas.openxmlformats.org/officeDocument/2006/math" xmlns:v="urn:schemas-microsoft-com:vml" xmlns:wp14="http://schemas.microsoft.com/office/word/2010/wordprocessingDrawing" xmlns:wp="http://schemas.openxmlformats.org/drawingml/2006/wordprocessingDrawing" xmlns:w10="urn:schemas-microsoft-com:office:word" xmlns:w="http://schemas.openxmlformats.org/wordprocessingml/2006/main" xmlns:w14="http://schemas.microsoft.com/office/word/2010/wordml" xmlns:wpg="http://schemas.microsoft.com/office/word/2010/wordprocessingGroup" xmlns:wpi="http://schemas.microsoft.com/office/word/2010/wordprocessingInk" xmlns:wne="http://schemas.microsoft.com/office/word/2006/wordml" xmlns:wps="http://schemas.microsoft.com/office/word/2010/wordprocessingShape" mc:Ignorable="w14 wp14">
   <w:body>
     <w:p>
       <w:pPr>
@@ -417,8 +417,6 @@
           <w:lang w:val="en-US"/>
         </w:rPr>
       </w:pPr>
-      <w:bookmarkStart w:id="0" w:name="_GoBack"/>
-      <w:bookmarkEnd w:id="0"/>
     </w:p>
     <w:p>
       <w:pPr>
@@ -5824,29 +5822,2081 @@
         <w:t>Code generators test case examples</w:t>
       </w:r>
     </w:p>
-    <w:p>
-      <w:pPr>
-        <w:rPr>
-          <w:lang w:val="en-US"/>
-        </w:rPr>
-      </w:pPr>
-    </w:p>
-    <w:p>
-      <w:pPr>
-        <w:rPr>
-          <w:lang w:val="en-US"/>
-        </w:rPr>
-      </w:pPr>
-      <w:r>
-        <w:rPr>
-          <w:lang w:val="en-US"/>
-        </w:rPr>
-        <w:t>[TODO]</w:t>
-      </w:r>
+    <w:p/>
+    <w:p>
+      <w:pPr>
+        <w:pStyle w:val="Heading2"/>
+      </w:pPr>
+      <w:r>
+        <w:t>1.</w:t>
+      </w:r>
+      <w:r>
+        <w:tab/>
+        <w:t xml:space="preserve">Overview of HTML5 </w:t>
+      </w:r>
+      <w:r>
+        <w:t xml:space="preserve">mobile web </w:t>
+      </w:r>
+      <w:r>
+        <w:t xml:space="preserve">client </w:t>
+      </w:r>
+    </w:p>
+    <w:p>
+      <w:r>
+        <w:t>Here we only show the jUnit tests for the html generator part.</w:t>
+      </w:r>
+      <w:r>
+        <w:t xml:space="preserve"> The test case are divided into a dymanic html generator and a static html generator. </w:t>
+      </w:r>
+    </w:p>
+    <w:p/>
+    <w:p>
+      <w:r>
+        <w:t>First we show an overview of the passing tests as the present themselves in the Eclipse IDE.</w:t>
+      </w:r>
+    </w:p>
+    <w:p>
+      <w:pPr>
+        <w:pStyle w:val="Heading3"/>
+      </w:pPr>
+      <w:r>
+        <w:t>Test of dynamic html generation</w:t>
+      </w:r>
+      <w:r>
+        <w:rPr>
+          <w:noProof/>
+          <w:lang w:val="en-US" w:eastAsia="en-US"/>
+        </w:rPr>
+        <w:drawing>
+          <wp:inline distT="0" distB="0" distL="0" distR="0" wp14:anchorId="1BE4A2BB" wp14:editId="2D43A6D1">
+            <wp:extent cx="5941060" cy="2603226"/>
+            <wp:effectExtent l="0" t="0" r="2540" b="0"/>
+            <wp:docPr id="2" name="Picture 1"/>
+            <wp:cNvGraphicFramePr>
+              <a:graphicFrameLocks xmlns:a="http://schemas.openxmlformats.org/drawingml/2006/main" noChangeAspect="1"/>
+            </wp:cNvGraphicFramePr>
+            <a:graphic xmlns:a="http://schemas.openxmlformats.org/drawingml/2006/main">
+              <a:graphicData uri="http://schemas.openxmlformats.org/drawingml/2006/picture">
+                <pic:pic xmlns:pic="http://schemas.openxmlformats.org/drawingml/2006/picture">
+                  <pic:nvPicPr>
+                    <pic:cNvPr id="0" name="Picture 1"/>
+                    <pic:cNvPicPr>
+                      <a:picLocks noChangeAspect="1" noChangeArrowheads="1"/>
+                    </pic:cNvPicPr>
+                  </pic:nvPicPr>
+                  <pic:blipFill>
+                    <a:blip r:embed="rId9">
+                      <a:extLst>
+                        <a:ext uri="{28A0092B-C50C-407E-A947-70E740481C1C}">
+                          <a14:useLocalDpi xmlns:a14="http://schemas.microsoft.com/office/drawing/2010/main" val="0"/>
+                        </a:ext>
+                      </a:extLst>
+                    </a:blip>
+                    <a:srcRect/>
+                    <a:stretch>
+                      <a:fillRect/>
+                    </a:stretch>
+                  </pic:blipFill>
+                  <pic:spPr bwMode="auto">
+                    <a:xfrm>
+                      <a:off x="0" y="0"/>
+                      <a:ext cx="5941060" cy="2603226"/>
+                    </a:xfrm>
+                    <a:prstGeom prst="rect">
+                      <a:avLst/>
+                    </a:prstGeom>
+                    <a:noFill/>
+                    <a:ln>
+                      <a:noFill/>
+                    </a:ln>
+                  </pic:spPr>
+                </pic:pic>
+              </a:graphicData>
+            </a:graphic>
+          </wp:inline>
+        </w:drawing>
+      </w:r>
+    </w:p>
+    <w:p>
+      <w:pPr>
+        <w:pStyle w:val="Heading3"/>
+        <w:rPr>
+          <w:lang w:val="en-US"/>
+        </w:rPr>
+      </w:pPr>
+      <w:r>
+        <w:rPr>
+          <w:lang w:val="en-US"/>
+        </w:rPr>
+        <w:t xml:space="preserve">Test of static </w:t>
+      </w:r>
+      <w:r>
+        <w:t>html</w:t>
+      </w:r>
+      <w:r>
+        <w:rPr>
+          <w:lang w:val="en-US"/>
+        </w:rPr>
+        <w:t xml:space="preserve"> generation</w:t>
+      </w:r>
+    </w:p>
+    <w:p>
+      <w:pPr>
+        <w:rPr>
+          <w:lang w:val="en-US"/>
+        </w:rPr>
+      </w:pPr>
+      <w:r>
+        <w:rPr>
+          <w:noProof/>
+          <w:lang w:val="en-US" w:eastAsia="en-US"/>
+        </w:rPr>
+        <w:drawing>
+          <wp:inline distT="0" distB="0" distL="0" distR="0" wp14:anchorId="17637353" wp14:editId="5D4BF0FF">
+            <wp:extent cx="5941060" cy="2018584"/>
+            <wp:effectExtent l="0" t="0" r="2540" b="0"/>
+            <wp:docPr id="3" name="Picture 2"/>
+            <wp:cNvGraphicFramePr>
+              <a:graphicFrameLocks xmlns:a="http://schemas.openxmlformats.org/drawingml/2006/main" noChangeAspect="1"/>
+            </wp:cNvGraphicFramePr>
+            <a:graphic xmlns:a="http://schemas.openxmlformats.org/drawingml/2006/main">
+              <a:graphicData uri="http://schemas.openxmlformats.org/drawingml/2006/picture">
+                <pic:pic xmlns:pic="http://schemas.openxmlformats.org/drawingml/2006/picture">
+                  <pic:nvPicPr>
+                    <pic:cNvPr id="0" name="Picture 2"/>
+                    <pic:cNvPicPr>
+                      <a:picLocks noChangeAspect="1" noChangeArrowheads="1"/>
+                    </pic:cNvPicPr>
+                  </pic:nvPicPr>
+                  <pic:blipFill>
+                    <a:blip r:embed="rId10">
+                      <a:extLst>
+                        <a:ext uri="{28A0092B-C50C-407E-A947-70E740481C1C}">
+                          <a14:useLocalDpi xmlns:a14="http://schemas.microsoft.com/office/drawing/2010/main" val="0"/>
+                        </a:ext>
+                      </a:extLst>
+                    </a:blip>
+                    <a:srcRect/>
+                    <a:stretch>
+                      <a:fillRect/>
+                    </a:stretch>
+                  </pic:blipFill>
+                  <pic:spPr bwMode="auto">
+                    <a:xfrm>
+                      <a:off x="0" y="0"/>
+                      <a:ext cx="5941060" cy="2018584"/>
+                    </a:xfrm>
+                    <a:prstGeom prst="rect">
+                      <a:avLst/>
+                    </a:prstGeom>
+                    <a:noFill/>
+                    <a:ln>
+                      <a:noFill/>
+                    </a:ln>
+                  </pic:spPr>
+                </pic:pic>
+              </a:graphicData>
+            </a:graphic>
+          </wp:inline>
+        </w:drawing>
+      </w:r>
+    </w:p>
+    <w:p>
+      <w:pPr>
+        <w:rPr>
+          <w:lang w:val="en-US"/>
+        </w:rPr>
+      </w:pPr>
+    </w:p>
+    <w:p>
+      <w:pPr>
+        <w:rPr>
+          <w:lang w:val="en-US"/>
+        </w:rPr>
+      </w:pPr>
+    </w:p>
+    <w:p>
+      <w:pPr>
+        <w:rPr>
+          <w:lang w:val="en-US"/>
+        </w:rPr>
+      </w:pPr>
+      <w:r>
+        <w:rPr>
+          <w:lang w:val="en-US"/>
+        </w:rPr>
+        <w:t>Then an explanation of how the testcode is built up.</w:t>
+      </w:r>
+    </w:p>
+    <w:p>
+      <w:pPr>
+        <w:rPr>
+          <w:lang w:val="en-US"/>
+        </w:rPr>
+      </w:pPr>
+    </w:p>
+    <w:tbl>
+      <w:tblPr>
+        <w:tblStyle w:val="TableGrid"/>
+        <w:tblW w:w="0" w:type="auto"/>
+        <w:tblLook w:val="04A0" w:firstRow="1" w:lastRow="0" w:firstColumn="1" w:lastColumn="0" w:noHBand="0" w:noVBand="1"/>
+      </w:tblPr>
+      <w:tblGrid>
+        <w:gridCol w:w="9572"/>
+      </w:tblGrid>
+      <w:tr>
+        <w:tc>
+          <w:tcPr>
+            <w:tcW w:w="9572" w:type="dxa"/>
+          </w:tcPr>
+          <w:p>
+            <w:pPr>
+              <w:rPr>
+                <w:lang w:val="en-US"/>
+              </w:rPr>
+            </w:pPr>
+            <w:r>
+              <w:rPr>
+                <w:lang w:val="en-US"/>
+              </w:rPr>
+              <w:t>Sample code showing some sample dynamic html test case. We make heavily use of Xtends abi</w:t>
+            </w:r>
+            <w:r>
+              <w:rPr>
+                <w:lang w:val="en-US"/>
+              </w:rPr>
+              <w:t>l</w:t>
+            </w:r>
+            <w:r>
+              <w:rPr>
+                <w:lang w:val="en-US"/>
+              </w:rPr>
+              <w:t>ity to do chained method calls, increasing readability of the code.</w:t>
+            </w:r>
+            <w:bookmarkStart w:id="0" w:name="_GoBack"/>
+            <w:bookmarkEnd w:id="0"/>
+          </w:p>
+          <w:p>
+            <w:pPr>
+              <w:rPr>
+                <w:lang w:val="en-US"/>
+              </w:rPr>
+            </w:pPr>
+          </w:p>
+          <w:p>
+            <w:pPr>
+              <w:rPr>
+                <w:lang w:val="en-US"/>
+              </w:rPr>
+            </w:pPr>
+            <w:r>
+              <w:rPr>
+                <w:lang w:val="en-US"/>
+              </w:rPr>
+              <w:t xml:space="preserve">All tests are build using the </w:t>
+            </w:r>
+            <w:r>
+              <w:rPr>
+                <w:lang w:val="en-US"/>
+              </w:rPr>
+              <w:t xml:space="preserve">same </w:t>
+            </w:r>
+            <w:r>
+              <w:rPr>
+                <w:lang w:val="en-US"/>
+              </w:rPr>
+              <w:t>pattern:</w:t>
+            </w:r>
+          </w:p>
+          <w:p>
+            <w:pPr>
+              <w:rPr>
+                <w:lang w:val="en-US"/>
+              </w:rPr>
+            </w:pPr>
+          </w:p>
+          <w:p>
+            <w:pPr>
+              <w:rPr>
+                <w:lang w:val="en-US"/>
+              </w:rPr>
+            </w:pPr>
+            <w:r>
+              <w:rPr>
+                <w:lang w:val="en-US"/>
+              </w:rPr>
+              <w:t>1. Arrange part</w:t>
+            </w:r>
+          </w:p>
+          <w:p>
+            <w:pPr>
+              <w:rPr>
+                <w:lang w:val="en-US"/>
+              </w:rPr>
+            </w:pPr>
+            <w:r>
+              <w:rPr>
+                <w:lang w:val="en-US"/>
+              </w:rPr>
+              <w:t>An input DSL string, just containing the essential part for test case at hand.</w:t>
+            </w:r>
+          </w:p>
+          <w:p>
+            <w:pPr>
+              <w:rPr>
+                <w:lang w:val="en-US"/>
+              </w:rPr>
+            </w:pPr>
+            <w:r>
+              <w:rPr>
+                <w:lang w:val="en-US"/>
+              </w:rPr>
+              <w:t>This test input are processed by addin</w:t>
+            </w:r>
+            <w:r>
+              <w:rPr>
+                <w:lang w:val="en-US"/>
+              </w:rPr>
+              <w:t>g</w:t>
+            </w:r>
+            <w:r>
+              <w:rPr>
+                <w:lang w:val="en-US"/>
+              </w:rPr>
+              <w:t xml:space="preserve"> boilerplate prefix</w:t>
+            </w:r>
+            <w:r>
+              <w:rPr>
+                <w:lang w:val="en-US"/>
+              </w:rPr>
+              <w:t xml:space="preserve"> (‘configuration someConfiguratorName’)</w:t>
+            </w:r>
+            <w:r>
+              <w:rPr>
+                <w:lang w:val="en-US"/>
+              </w:rPr>
+              <w:t xml:space="preserve">, and </w:t>
+            </w:r>
+            <w:r>
+              <w:rPr>
+                <w:lang w:val="en-US"/>
+              </w:rPr>
+              <w:lastRenderedPageBreak/>
+              <w:t>then parsed into an instance of our metamodel.</w:t>
+            </w:r>
+          </w:p>
+          <w:p>
+            <w:pPr>
+              <w:rPr>
+                <w:lang w:val="en-US"/>
+              </w:rPr>
+            </w:pPr>
+          </w:p>
+          <w:p>
+            <w:pPr>
+              <w:rPr>
+                <w:lang w:val="en-US"/>
+              </w:rPr>
+            </w:pPr>
+            <w:r>
+              <w:rPr>
+                <w:lang w:val="en-US"/>
+              </w:rPr>
+              <w:t>Then we s</w:t>
+            </w:r>
+            <w:r>
+              <w:rPr>
+                <w:lang w:val="en-US"/>
+              </w:rPr>
+              <w:t>elect the part of the metamodel instance</w:t>
+            </w:r>
+            <w:r>
+              <w:rPr>
+                <w:lang w:val="en-US"/>
+              </w:rPr>
+              <w:t xml:space="preserve"> that are relevant for the test case </w:t>
+            </w:r>
+            <w:r>
+              <w:rPr>
+                <w:lang w:val="en-US"/>
+              </w:rPr>
+              <w:t>(the parameter object in this case)</w:t>
+            </w:r>
+          </w:p>
+          <w:p>
+            <w:pPr>
+              <w:rPr>
+                <w:lang w:val="en-US"/>
+              </w:rPr>
+            </w:pPr>
+          </w:p>
+          <w:p>
+            <w:pPr>
+              <w:rPr>
+                <w:lang w:val="en-US"/>
+              </w:rPr>
+            </w:pPr>
+            <w:r>
+              <w:rPr>
+                <w:lang w:val="en-US"/>
+              </w:rPr>
+              <w:t>2. Act part</w:t>
+            </w:r>
+          </w:p>
+          <w:p>
+            <w:pPr>
+              <w:rPr>
+                <w:lang w:val="en-US"/>
+              </w:rPr>
+            </w:pPr>
+            <w:r>
+              <w:rPr>
+                <w:lang w:val="en-US"/>
+              </w:rPr>
+              <w:t>Here we call the .compileParameterLink which</w:t>
+            </w:r>
+            <w:r>
+              <w:rPr>
+                <w:lang w:val="en-US"/>
+              </w:rPr>
+              <w:t xml:space="preserve"> is</w:t>
+            </w:r>
+            <w:r>
+              <w:rPr>
+                <w:lang w:val="en-US"/>
+              </w:rPr>
+              <w:t xml:space="preserve"> the method being tested here.</w:t>
+            </w:r>
+          </w:p>
+          <w:p>
+            <w:pPr>
+              <w:rPr>
+                <w:lang w:val="en-US"/>
+              </w:rPr>
+            </w:pPr>
+          </w:p>
+          <w:p>
+            <w:pPr>
+              <w:rPr>
+                <w:lang w:val="en-US"/>
+              </w:rPr>
+            </w:pPr>
+            <w:r>
+              <w:rPr>
+                <w:lang w:val="en-US"/>
+              </w:rPr>
+              <w:t>3. Assert part</w:t>
+            </w:r>
+          </w:p>
+          <w:p>
+            <w:pPr>
+              <w:rPr>
+                <w:lang w:val="en-US"/>
+              </w:rPr>
+            </w:pPr>
+            <w:r>
+              <w:rPr>
+                <w:lang w:val="en-US"/>
+              </w:rPr>
+              <w:t xml:space="preserve">We test the </w:t>
+            </w:r>
+            <w:r>
+              <w:rPr>
+                <w:lang w:val="en-US"/>
+              </w:rPr>
+              <w:t>returned string with an expected, string. Since it is html we cant</w:t>
+            </w:r>
+            <w:r>
+              <w:rPr>
+                <w:lang w:val="en-US"/>
+              </w:rPr>
+              <w:t xml:space="preserve"> compile it. The test case asserts not only that the semantics of the html is correct, but also that the generated is human readable and indented correctly.</w:t>
+            </w:r>
+          </w:p>
+        </w:tc>
+      </w:tr>
+      <w:tr>
+        <w:tc>
+          <w:tcPr>
+            <w:tcW w:w="9572" w:type="dxa"/>
+          </w:tcPr>
+          <w:p>
+            <w:pPr>
+              <w:widowControl w:val="0"/>
+              <w:autoSpaceDE w:val="0"/>
+              <w:autoSpaceDN w:val="0"/>
+              <w:adjustRightInd w:val="0"/>
+              <w:rPr>
+                <w:rFonts w:ascii="Monaco" w:eastAsiaTheme="minorEastAsia" w:hAnsi="Monaco" w:cs="Monaco"/>
+                <w:lang w:val="en-US"/>
+              </w:rPr>
+            </w:pPr>
+            <w:r>
+              <w:rPr>
+                <w:rFonts w:ascii="Monaco" w:eastAsiaTheme="minorEastAsia" w:hAnsi="Monaco" w:cs="Monaco"/>
+                <w:color w:val="646464"/>
+                <w:lang w:val="en-US"/>
+              </w:rPr>
+              <w:lastRenderedPageBreak/>
+              <w:t>@Test</w:t>
+            </w:r>
+          </w:p>
+          <w:p>
+            <w:pPr>
+              <w:widowControl w:val="0"/>
+              <w:autoSpaceDE w:val="0"/>
+              <w:autoSpaceDN w:val="0"/>
+              <w:adjustRightInd w:val="0"/>
+              <w:rPr>
+                <w:rFonts w:ascii="Monaco" w:eastAsiaTheme="minorEastAsia" w:hAnsi="Monaco" w:cs="Monaco"/>
+                <w:lang w:val="en-US"/>
+              </w:rPr>
+            </w:pPr>
+            <w:r>
+              <w:rPr>
+                <w:rFonts w:ascii="Monaco" w:eastAsiaTheme="minorEastAsia" w:hAnsi="Monaco" w:cs="Monaco"/>
+                <w:color w:val="000000"/>
+                <w:lang w:val="en-US"/>
+              </w:rPr>
+              <w:tab/>
+            </w:r>
+            <w:r>
+              <w:rPr>
+                <w:rFonts w:ascii="Monaco" w:eastAsiaTheme="minorEastAsia" w:hAnsi="Monaco" w:cs="Monaco"/>
+                <w:b/>
+                <w:bCs/>
+                <w:color w:val="7F0055"/>
+                <w:lang w:val="en-US"/>
+              </w:rPr>
+              <w:t>def</w:t>
+            </w:r>
+            <w:r>
+              <w:rPr>
+                <w:rFonts w:ascii="Monaco" w:eastAsiaTheme="minorEastAsia" w:hAnsi="Monaco" w:cs="Monaco"/>
+                <w:color w:val="000000"/>
+                <w:lang w:val="en-US"/>
+              </w:rPr>
+              <w:t xml:space="preserve"> </w:t>
+            </w:r>
+            <w:r>
+              <w:rPr>
+                <w:rFonts w:ascii="Monaco" w:eastAsiaTheme="minorEastAsia" w:hAnsi="Monaco" w:cs="Monaco"/>
+                <w:b/>
+                <w:bCs/>
+                <w:color w:val="7F0055"/>
+                <w:lang w:val="en-US"/>
+              </w:rPr>
+              <w:t>void</w:t>
+            </w:r>
+            <w:r>
+              <w:rPr>
+                <w:rFonts w:ascii="Monaco" w:eastAsiaTheme="minorEastAsia" w:hAnsi="Monaco" w:cs="Monaco"/>
+                <w:color w:val="000000"/>
+                <w:lang w:val="en-US"/>
+              </w:rPr>
+              <w:t xml:space="preserve"> testParameterLink_RendersAsListItem(){</w:t>
+            </w:r>
+          </w:p>
+          <w:p>
+            <w:pPr>
+              <w:widowControl w:val="0"/>
+              <w:autoSpaceDE w:val="0"/>
+              <w:autoSpaceDN w:val="0"/>
+              <w:adjustRightInd w:val="0"/>
+              <w:rPr>
+                <w:rFonts w:ascii="Monaco" w:eastAsiaTheme="minorEastAsia" w:hAnsi="Monaco" w:cs="Monaco"/>
+                <w:lang w:val="en-US"/>
+              </w:rPr>
+            </w:pPr>
+            <w:r>
+              <w:rPr>
+                <w:rFonts w:ascii="Monaco" w:eastAsiaTheme="minorEastAsia" w:hAnsi="Monaco" w:cs="Monaco"/>
+                <w:color w:val="000000"/>
+                <w:lang w:val="en-US"/>
+              </w:rPr>
+              <w:tab/>
+            </w:r>
+            <w:r>
+              <w:rPr>
+                <w:rFonts w:ascii="Monaco" w:eastAsiaTheme="minorEastAsia" w:hAnsi="Monaco" w:cs="Monaco"/>
+                <w:color w:val="000000"/>
+                <w:lang w:val="en-US"/>
+              </w:rPr>
+              <w:tab/>
+            </w:r>
+          </w:p>
+          <w:p>
+            <w:pPr>
+              <w:widowControl w:val="0"/>
+              <w:autoSpaceDE w:val="0"/>
+              <w:autoSpaceDN w:val="0"/>
+              <w:adjustRightInd w:val="0"/>
+              <w:rPr>
+                <w:rFonts w:ascii="Monaco" w:eastAsiaTheme="minorEastAsia" w:hAnsi="Monaco" w:cs="Monaco"/>
+                <w:lang w:val="en-US"/>
+              </w:rPr>
+            </w:pPr>
+            <w:r>
+              <w:rPr>
+                <w:rFonts w:ascii="Monaco" w:eastAsiaTheme="minorEastAsia" w:hAnsi="Monaco" w:cs="Monaco"/>
+                <w:color w:val="000000"/>
+                <w:lang w:val="en-US"/>
+              </w:rPr>
+              <w:tab/>
+            </w:r>
+            <w:r>
+              <w:rPr>
+                <w:rFonts w:ascii="Monaco" w:eastAsiaTheme="minorEastAsia" w:hAnsi="Monaco" w:cs="Monaco"/>
+                <w:color w:val="000000"/>
+                <w:lang w:val="en-US"/>
+              </w:rPr>
+              <w:tab/>
+            </w:r>
+            <w:r>
+              <w:rPr>
+                <w:rFonts w:ascii="Monaco" w:eastAsiaTheme="minorEastAsia" w:hAnsi="Monaco" w:cs="Monaco"/>
+                <w:color w:val="2A00FF"/>
+                <w:lang w:val="en-US"/>
+              </w:rPr>
+              <w:t>'{parameter test values (0;10)}'</w:t>
+            </w:r>
+            <w:r>
+              <w:rPr>
+                <w:rFonts w:ascii="Monaco" w:eastAsiaTheme="minorEastAsia" w:hAnsi="Monaco" w:cs="Monaco"/>
+                <w:color w:val="000000"/>
+                <w:lang w:val="en-US"/>
+              </w:rPr>
+              <w:t>.</w:t>
+            </w:r>
+            <w:r>
+              <w:rPr>
+                <w:rFonts w:ascii="Monaco" w:eastAsiaTheme="minorEastAsia" w:hAnsi="Monaco" w:cs="Monaco"/>
+                <w:color w:val="AB3000"/>
+                <w:lang w:val="en-US"/>
+              </w:rPr>
+              <w:t>addPrefix</w:t>
+            </w:r>
+            <w:r>
+              <w:rPr>
+                <w:rFonts w:ascii="Monaco" w:eastAsiaTheme="minorEastAsia" w:hAnsi="Monaco" w:cs="Monaco"/>
+                <w:color w:val="000000"/>
+                <w:lang w:val="en-US"/>
+              </w:rPr>
+              <w:t>.</w:t>
+            </w:r>
+            <w:r>
+              <w:rPr>
+                <w:rFonts w:ascii="Monaco" w:eastAsiaTheme="minorEastAsia" w:hAnsi="Monaco" w:cs="Monaco"/>
+                <w:color w:val="AB3000"/>
+                <w:lang w:val="en-US"/>
+              </w:rPr>
+              <w:t>parse</w:t>
+            </w:r>
+            <w:r>
+              <w:rPr>
+                <w:rFonts w:ascii="Monaco" w:eastAsiaTheme="minorEastAsia" w:hAnsi="Monaco" w:cs="Monaco"/>
+                <w:color w:val="000000"/>
+                <w:lang w:val="en-US"/>
+              </w:rPr>
+              <w:t>.</w:t>
+            </w:r>
+            <w:r>
+              <w:rPr>
+                <w:rFonts w:ascii="Monaco" w:eastAsiaTheme="minorEastAsia" w:hAnsi="Monaco" w:cs="Monaco"/>
+                <w:color w:val="AB3000"/>
+                <w:lang w:val="en-US"/>
+              </w:rPr>
+              <w:t>firstParam</w:t>
+            </w:r>
+          </w:p>
+          <w:p>
+            <w:pPr>
+              <w:widowControl w:val="0"/>
+              <w:autoSpaceDE w:val="0"/>
+              <w:autoSpaceDN w:val="0"/>
+              <w:adjustRightInd w:val="0"/>
+              <w:rPr>
+                <w:rFonts w:ascii="Monaco" w:eastAsiaTheme="minorEastAsia" w:hAnsi="Monaco" w:cs="Monaco"/>
+                <w:lang w:val="en-US"/>
+              </w:rPr>
+            </w:pPr>
+            <w:r>
+              <w:rPr>
+                <w:rFonts w:ascii="Monaco" w:eastAsiaTheme="minorEastAsia" w:hAnsi="Monaco" w:cs="Monaco"/>
+                <w:color w:val="000000"/>
+                <w:lang w:val="en-US"/>
+              </w:rPr>
+              <w:tab/>
+            </w:r>
+            <w:r>
+              <w:rPr>
+                <w:rFonts w:ascii="Monaco" w:eastAsiaTheme="minorEastAsia" w:hAnsi="Monaco" w:cs="Monaco"/>
+                <w:color w:val="000000"/>
+                <w:lang w:val="en-US"/>
+              </w:rPr>
+              <w:tab/>
+              <w:t>.</w:t>
+            </w:r>
+            <w:r>
+              <w:rPr>
+                <w:rFonts w:ascii="Monaco" w:eastAsiaTheme="minorEastAsia" w:hAnsi="Monaco" w:cs="Monaco"/>
+                <w:color w:val="AB3000"/>
+                <w:lang w:val="en-US"/>
+              </w:rPr>
+              <w:t>compileParameterLink</w:t>
+            </w:r>
+          </w:p>
+          <w:p>
+            <w:pPr>
+              <w:widowControl w:val="0"/>
+              <w:autoSpaceDE w:val="0"/>
+              <w:autoSpaceDN w:val="0"/>
+              <w:adjustRightInd w:val="0"/>
+              <w:rPr>
+                <w:rFonts w:ascii="Monaco" w:eastAsiaTheme="minorEastAsia" w:hAnsi="Monaco" w:cs="Monaco"/>
+                <w:lang w:val="en-US"/>
+              </w:rPr>
+            </w:pPr>
+            <w:r>
+              <w:rPr>
+                <w:rFonts w:ascii="Monaco" w:eastAsiaTheme="minorEastAsia" w:hAnsi="Monaco" w:cs="Monaco"/>
+                <w:color w:val="000000"/>
+                <w:lang w:val="en-US"/>
+              </w:rPr>
+              <w:tab/>
+            </w:r>
+            <w:r>
+              <w:rPr>
+                <w:rFonts w:ascii="Monaco" w:eastAsiaTheme="minorEastAsia" w:hAnsi="Monaco" w:cs="Monaco"/>
+                <w:color w:val="000000"/>
+                <w:lang w:val="en-US"/>
+              </w:rPr>
+              <w:tab/>
+              <w:t>.</w:t>
+            </w:r>
+            <w:r>
+              <w:rPr>
+                <w:rFonts w:ascii="Monaco" w:eastAsiaTheme="minorEastAsia" w:hAnsi="Monaco" w:cs="Monaco"/>
+                <w:color w:val="AB3000"/>
+                <w:lang w:val="en-US"/>
+              </w:rPr>
+              <w:t>assertHtmlWithExpectedOutput</w:t>
+            </w:r>
+            <w:r>
+              <w:rPr>
+                <w:rFonts w:ascii="Monaco" w:eastAsiaTheme="minorEastAsia" w:hAnsi="Monaco" w:cs="Monaco"/>
+                <w:color w:val="000000"/>
+                <w:lang w:val="en-US"/>
+              </w:rPr>
+              <w:t>(</w:t>
+            </w:r>
+          </w:p>
+          <w:p>
+            <w:pPr>
+              <w:widowControl w:val="0"/>
+              <w:autoSpaceDE w:val="0"/>
+              <w:autoSpaceDN w:val="0"/>
+              <w:adjustRightInd w:val="0"/>
+              <w:rPr>
+                <w:rFonts w:ascii="Monaco" w:eastAsiaTheme="minorEastAsia" w:hAnsi="Monaco" w:cs="Monaco"/>
+                <w:lang w:val="en-US"/>
+              </w:rPr>
+            </w:pPr>
+            <w:r>
+              <w:rPr>
+                <w:rFonts w:ascii="Monaco" w:eastAsiaTheme="minorEastAsia" w:hAnsi="Monaco" w:cs="Monaco"/>
+                <w:color w:val="000000"/>
+                <w:lang w:val="en-US"/>
+              </w:rPr>
+              <w:tab/>
+            </w:r>
+            <w:r>
+              <w:rPr>
+                <w:rFonts w:ascii="Monaco" w:eastAsiaTheme="minorEastAsia" w:hAnsi="Monaco" w:cs="Monaco"/>
+                <w:color w:val="000000"/>
+                <w:lang w:val="en-US"/>
+              </w:rPr>
+              <w:tab/>
+            </w:r>
+            <w:r>
+              <w:rPr>
+                <w:rFonts w:ascii="Monaco" w:eastAsiaTheme="minorEastAsia" w:hAnsi="Monaco" w:cs="Monaco"/>
+                <w:color w:val="2A00FF"/>
+                <w:lang w:val="en-US"/>
+              </w:rPr>
+              <w:t>'''</w:t>
+            </w:r>
+            <w:r>
+              <w:rPr>
+                <w:rFonts w:ascii="Monaco" w:eastAsiaTheme="minorEastAsia" w:hAnsi="Monaco" w:cs="Monaco"/>
+                <w:color w:val="2A00FF"/>
+                <w:highlight w:val="lightGray"/>
+                <w:lang w:val="en-US"/>
+              </w:rPr>
+              <w:t>&lt;li&gt;</w:t>
+            </w:r>
+          </w:p>
+          <w:p>
+            <w:pPr>
+              <w:widowControl w:val="0"/>
+              <w:autoSpaceDE w:val="0"/>
+              <w:autoSpaceDN w:val="0"/>
+              <w:adjustRightInd w:val="0"/>
+              <w:rPr>
+                <w:rFonts w:ascii="Monaco" w:eastAsiaTheme="minorEastAsia" w:hAnsi="Monaco" w:cs="Monaco"/>
+                <w:lang w:val="en-US"/>
+              </w:rPr>
+            </w:pPr>
+            <w:r>
+              <w:rPr>
+                <w:rFonts w:ascii="Monaco" w:eastAsiaTheme="minorEastAsia" w:hAnsi="Monaco" w:cs="Monaco"/>
+                <w:color w:val="2A00FF"/>
+                <w:highlight w:val="lightGray"/>
+                <w:lang w:val="en-US"/>
+              </w:rPr>
+              <w:tab/>
+              <w:t xml:space="preserve">        &lt;label for="test-param" &gt;test:&lt;/label&gt;</w:t>
+            </w:r>
+          </w:p>
+          <w:p>
+            <w:pPr>
+              <w:widowControl w:val="0"/>
+              <w:autoSpaceDE w:val="0"/>
+              <w:autoSpaceDN w:val="0"/>
+              <w:adjustRightInd w:val="0"/>
+              <w:rPr>
+                <w:rFonts w:ascii="Monaco" w:eastAsiaTheme="minorEastAsia" w:hAnsi="Monaco" w:cs="Monaco"/>
+                <w:lang w:val="en-US"/>
+              </w:rPr>
+            </w:pPr>
+            <w:r>
+              <w:rPr>
+                <w:rFonts w:ascii="Monaco" w:eastAsiaTheme="minorEastAsia" w:hAnsi="Monaco" w:cs="Monaco"/>
+                <w:color w:val="2A00FF"/>
+                <w:highlight w:val="lightGray"/>
+                <w:lang w:val="en-US"/>
+              </w:rPr>
+              <w:tab/>
+              <w:t xml:space="preserve">            &lt;select id="test-param" data-bind="options: test.choices, selectedOptions: test.value,optionsCaption:'Choose...'"&gt;&lt;/select&gt;</w:t>
+            </w:r>
+          </w:p>
+          <w:p>
+            <w:pPr>
+              <w:widowControl w:val="0"/>
+              <w:autoSpaceDE w:val="0"/>
+              <w:autoSpaceDN w:val="0"/>
+              <w:adjustRightInd w:val="0"/>
+              <w:rPr>
+                <w:rFonts w:ascii="Monaco" w:eastAsiaTheme="minorEastAsia" w:hAnsi="Monaco" w:cs="Monaco"/>
+                <w:lang w:val="en-US"/>
+              </w:rPr>
+            </w:pPr>
+            <w:r>
+              <w:rPr>
+                <w:rFonts w:ascii="Monaco" w:eastAsiaTheme="minorEastAsia" w:hAnsi="Monaco" w:cs="Monaco"/>
+                <w:color w:val="2A00FF"/>
+                <w:highlight w:val="lightGray"/>
+                <w:lang w:val="en-US"/>
+              </w:rPr>
+              <w:tab/>
+              <w:t xml:space="preserve">        </w:t>
+            </w:r>
+            <w:r>
+              <w:rPr>
+                <w:rFonts w:ascii="Monaco" w:eastAsiaTheme="minorEastAsia" w:hAnsi="Monaco" w:cs="Monaco"/>
+                <w:color w:val="2A00FF"/>
+                <w:highlight w:val="lightGray"/>
+                <w:lang w:val="en-US"/>
+              </w:rPr>
+              <w:tab/>
+              <w:t>&lt;p class="validationMessage" data-bind="validationMessage: test.value"&gt;&lt;/p&gt;</w:t>
+            </w:r>
+          </w:p>
+          <w:p>
+            <w:pPr>
+              <w:widowControl w:val="0"/>
+              <w:autoSpaceDE w:val="0"/>
+              <w:autoSpaceDN w:val="0"/>
+              <w:adjustRightInd w:val="0"/>
+              <w:rPr>
+                <w:rFonts w:ascii="Monaco" w:eastAsiaTheme="minorEastAsia" w:hAnsi="Monaco" w:cs="Monaco"/>
+                <w:lang w:val="en-US"/>
+              </w:rPr>
+            </w:pPr>
+            <w:r>
+              <w:rPr>
+                <w:rFonts w:ascii="Monaco" w:eastAsiaTheme="minorEastAsia" w:hAnsi="Monaco" w:cs="Monaco"/>
+                <w:color w:val="2A00FF"/>
+                <w:highlight w:val="lightGray"/>
+                <w:lang w:val="en-US"/>
+              </w:rPr>
+              <w:tab/>
+              <w:t xml:space="preserve">       &lt;/li&gt;</w:t>
+            </w:r>
+          </w:p>
+          <w:p>
+            <w:pPr>
+              <w:widowControl w:val="0"/>
+              <w:autoSpaceDE w:val="0"/>
+              <w:autoSpaceDN w:val="0"/>
+              <w:adjustRightInd w:val="0"/>
+              <w:rPr>
+                <w:rFonts w:ascii="Monaco" w:eastAsiaTheme="minorEastAsia" w:hAnsi="Monaco" w:cs="Monaco"/>
+                <w:lang w:val="en-US"/>
+              </w:rPr>
+            </w:pPr>
+            <w:r>
+              <w:rPr>
+                <w:rFonts w:ascii="Monaco" w:eastAsiaTheme="minorEastAsia" w:hAnsi="Monaco" w:cs="Monaco"/>
+                <w:color w:val="2A00FF"/>
+                <w:lang w:val="en-US"/>
+              </w:rPr>
+              <w:t xml:space="preserve">          '''</w:t>
+            </w:r>
+            <w:r>
+              <w:rPr>
+                <w:rFonts w:ascii="Monaco" w:eastAsiaTheme="minorEastAsia" w:hAnsi="Monaco" w:cs="Monaco"/>
+                <w:color w:val="000000"/>
+                <w:lang w:val="en-US"/>
+              </w:rPr>
+              <w:t>)</w:t>
+            </w:r>
+          </w:p>
+          <w:p>
+            <w:pPr>
+              <w:widowControl w:val="0"/>
+              <w:autoSpaceDE w:val="0"/>
+              <w:autoSpaceDN w:val="0"/>
+              <w:adjustRightInd w:val="0"/>
+              <w:rPr>
+                <w:rFonts w:ascii="Monaco" w:eastAsiaTheme="minorEastAsia" w:hAnsi="Monaco" w:cs="Monaco"/>
+                <w:lang w:val="en-US"/>
+              </w:rPr>
+            </w:pPr>
+            <w:r>
+              <w:rPr>
+                <w:rFonts w:ascii="Monaco" w:eastAsiaTheme="minorEastAsia" w:hAnsi="Monaco" w:cs="Monaco"/>
+                <w:color w:val="000000"/>
+                <w:lang w:val="en-US"/>
+              </w:rPr>
+              <w:tab/>
+            </w:r>
+            <w:r>
+              <w:rPr>
+                <w:rFonts w:ascii="Monaco" w:eastAsiaTheme="minorEastAsia" w:hAnsi="Monaco" w:cs="Monaco"/>
+                <w:color w:val="000000"/>
+                <w:lang w:val="en-US"/>
+              </w:rPr>
+              <w:tab/>
+            </w:r>
+          </w:p>
+          <w:p>
+            <w:pPr>
+              <w:rPr>
+                <w:lang w:val="en-US"/>
+              </w:rPr>
+            </w:pPr>
+            <w:r>
+              <w:rPr>
+                <w:rFonts w:ascii="Monaco" w:eastAsiaTheme="minorEastAsia" w:hAnsi="Monaco" w:cs="Monaco"/>
+                <w:color w:val="000000"/>
+                <w:lang w:val="en-US"/>
+              </w:rPr>
+              <w:tab/>
+              <w:t>}</w:t>
+            </w:r>
+          </w:p>
+        </w:tc>
+      </w:tr>
+    </w:tbl>
+    <w:p>
+      <w:pPr>
+        <w:rPr>
+          <w:lang w:val="en-US"/>
+        </w:rPr>
+      </w:pPr>
+    </w:p>
+    <w:p>
+      <w:pPr>
+        <w:rPr>
+          <w:lang w:val="en-US"/>
+        </w:rPr>
+      </w:pPr>
+    </w:p>
+    <w:tbl>
+      <w:tblPr>
+        <w:tblStyle w:val="TableGrid"/>
+        <w:tblW w:w="0" w:type="auto"/>
+        <w:tblLook w:val="04A0" w:firstRow="1" w:lastRow="0" w:firstColumn="1" w:lastColumn="0" w:noHBand="0" w:noVBand="1"/>
+      </w:tblPr>
+      <w:tblGrid>
+        <w:gridCol w:w="9572"/>
+      </w:tblGrid>
+      <w:tr>
+        <w:tc>
+          <w:tcPr>
+            <w:tcW w:w="9572" w:type="dxa"/>
+          </w:tcPr>
+          <w:p>
+            <w:pPr>
+              <w:rPr>
+                <w:lang w:val="en-US"/>
+              </w:rPr>
+            </w:pPr>
+            <w:r>
+              <w:rPr>
+                <w:lang w:val="en-US"/>
+              </w:rPr>
+              <w:t>All boiler plate code are put in an abstract base class, and the the actual test class contains only a reference to class under test, and the test cases.</w:t>
+            </w:r>
+          </w:p>
+          <w:p>
+            <w:pPr>
+              <w:rPr>
+                <w:lang w:val="en-US"/>
+              </w:rPr>
+            </w:pPr>
+          </w:p>
+        </w:tc>
+      </w:tr>
+      <w:tr>
+        <w:tc>
+          <w:tcPr>
+            <w:tcW w:w="9572" w:type="dxa"/>
+          </w:tcPr>
+          <w:p>
+            <w:pPr>
+              <w:widowControl w:val="0"/>
+              <w:autoSpaceDE w:val="0"/>
+              <w:autoSpaceDN w:val="0"/>
+              <w:adjustRightInd w:val="0"/>
+              <w:rPr>
+                <w:rFonts w:ascii="Monaco" w:eastAsiaTheme="minorEastAsia" w:hAnsi="Monaco" w:cs="Monaco"/>
+                <w:lang w:val="en-US"/>
+              </w:rPr>
+            </w:pPr>
+            <w:r>
+              <w:rPr>
+                <w:rFonts w:ascii="Monaco" w:eastAsiaTheme="minorEastAsia" w:hAnsi="Monaco" w:cs="Monaco"/>
+                <w:b/>
+                <w:bCs/>
+                <w:color w:val="7F0055"/>
+                <w:lang w:val="en-US"/>
+              </w:rPr>
+              <w:t>class</w:t>
+            </w:r>
+            <w:r>
+              <w:rPr>
+                <w:rFonts w:ascii="Monaco" w:eastAsiaTheme="minorEastAsia" w:hAnsi="Monaco" w:cs="Monaco"/>
+                <w:color w:val="000000"/>
+                <w:lang w:val="en-US"/>
+              </w:rPr>
+              <w:t xml:space="preserve"> TestDynamicJqmHtmlGenerator </w:t>
+            </w:r>
+            <w:r>
+              <w:rPr>
+                <w:rFonts w:ascii="Monaco" w:eastAsiaTheme="minorEastAsia" w:hAnsi="Monaco" w:cs="Monaco"/>
+                <w:b/>
+                <w:bCs/>
+                <w:color w:val="7F0055"/>
+                <w:lang w:val="en-US"/>
+              </w:rPr>
+              <w:t>extends</w:t>
+            </w:r>
+            <w:r>
+              <w:rPr>
+                <w:rFonts w:ascii="Monaco" w:eastAsiaTheme="minorEastAsia" w:hAnsi="Monaco" w:cs="Monaco"/>
+                <w:color w:val="000000"/>
+                <w:lang w:val="en-US"/>
+              </w:rPr>
+              <w:t xml:space="preserve"> BaseTestJqmGenerator{</w:t>
+            </w:r>
+          </w:p>
+          <w:p>
+            <w:pPr>
+              <w:widowControl w:val="0"/>
+              <w:autoSpaceDE w:val="0"/>
+              <w:autoSpaceDN w:val="0"/>
+              <w:adjustRightInd w:val="0"/>
+              <w:rPr>
+                <w:rFonts w:ascii="Monaco" w:eastAsiaTheme="minorEastAsia" w:hAnsi="Monaco" w:cs="Monaco"/>
+                <w:lang w:val="en-US"/>
+              </w:rPr>
+            </w:pPr>
+          </w:p>
+          <w:p>
+            <w:pPr>
+              <w:widowControl w:val="0"/>
+              <w:autoSpaceDE w:val="0"/>
+              <w:autoSpaceDN w:val="0"/>
+              <w:adjustRightInd w:val="0"/>
+              <w:rPr>
+                <w:rFonts w:ascii="Monaco" w:eastAsiaTheme="minorEastAsia" w:hAnsi="Monaco" w:cs="Monaco"/>
+                <w:lang w:val="en-US"/>
+              </w:rPr>
+            </w:pPr>
+            <w:r>
+              <w:rPr>
+                <w:rFonts w:ascii="Monaco" w:eastAsiaTheme="minorEastAsia" w:hAnsi="Monaco" w:cs="Monaco"/>
+                <w:color w:val="000000"/>
+                <w:lang w:val="en-US"/>
+              </w:rPr>
+              <w:tab/>
+            </w:r>
+            <w:r>
+              <w:rPr>
+                <w:rFonts w:ascii="Monaco" w:eastAsiaTheme="minorEastAsia" w:hAnsi="Monaco" w:cs="Monaco"/>
+                <w:color w:val="646464"/>
+                <w:lang w:val="en-US"/>
+              </w:rPr>
+              <w:t>@Inject</w:t>
+            </w:r>
+            <w:r>
+              <w:rPr>
+                <w:rFonts w:ascii="Monaco" w:eastAsiaTheme="minorEastAsia" w:hAnsi="Monaco" w:cs="Monaco"/>
+                <w:color w:val="000000"/>
+                <w:lang w:val="en-US"/>
+              </w:rPr>
+              <w:t xml:space="preserve"> </w:t>
+            </w:r>
+            <w:r>
+              <w:rPr>
+                <w:rFonts w:ascii="Monaco" w:eastAsiaTheme="minorEastAsia" w:hAnsi="Monaco" w:cs="Monaco"/>
+                <w:b/>
+                <w:bCs/>
+                <w:color w:val="7F0055"/>
+                <w:lang w:val="en-US"/>
+              </w:rPr>
+              <w:t>extension</w:t>
+            </w:r>
+            <w:r>
+              <w:rPr>
+                <w:rFonts w:ascii="Monaco" w:eastAsiaTheme="minorEastAsia" w:hAnsi="Monaco" w:cs="Monaco"/>
+                <w:color w:val="000000"/>
+                <w:lang w:val="en-US"/>
+              </w:rPr>
+              <w:t xml:space="preserve"> JqmHtmlGenerator </w:t>
+            </w:r>
+            <w:r>
+              <w:rPr>
+                <w:rFonts w:ascii="Monaco" w:eastAsiaTheme="minorEastAsia" w:hAnsi="Monaco" w:cs="Monaco"/>
+                <w:color w:val="3F7F5F"/>
+                <w:lang w:val="en-US"/>
+              </w:rPr>
+              <w:t>//</w:t>
+            </w:r>
+            <w:r>
+              <w:rPr>
+                <w:rFonts w:ascii="Monaco" w:eastAsiaTheme="minorEastAsia" w:hAnsi="Monaco" w:cs="Monaco"/>
+                <w:color w:val="3F7F5F"/>
+                <w:u w:val="single"/>
+                <w:lang w:val="en-US"/>
+              </w:rPr>
+              <w:t>Sut</w:t>
+            </w:r>
+          </w:p>
+          <w:p>
+            <w:pPr>
+              <w:widowControl w:val="0"/>
+              <w:autoSpaceDE w:val="0"/>
+              <w:autoSpaceDN w:val="0"/>
+              <w:adjustRightInd w:val="0"/>
+              <w:rPr>
+                <w:rFonts w:ascii="Monaco" w:eastAsiaTheme="minorEastAsia" w:hAnsi="Monaco" w:cs="Monaco"/>
+                <w:lang w:val="en-US"/>
+              </w:rPr>
+            </w:pPr>
+            <w:r>
+              <w:rPr>
+                <w:rFonts w:ascii="Monaco" w:eastAsiaTheme="minorEastAsia" w:hAnsi="Monaco" w:cs="Monaco"/>
+                <w:color w:val="000000"/>
+                <w:lang w:val="en-US"/>
+              </w:rPr>
+              <w:tab/>
+            </w:r>
+          </w:p>
+          <w:p>
+            <w:pPr>
+              <w:widowControl w:val="0"/>
+              <w:autoSpaceDE w:val="0"/>
+              <w:autoSpaceDN w:val="0"/>
+              <w:adjustRightInd w:val="0"/>
+              <w:rPr>
+                <w:rFonts w:ascii="Monaco" w:eastAsiaTheme="minorEastAsia" w:hAnsi="Monaco" w:cs="Monaco"/>
+                <w:lang w:val="en-US"/>
+              </w:rPr>
+            </w:pPr>
+            <w:r>
+              <w:rPr>
+                <w:rFonts w:ascii="Monaco" w:eastAsiaTheme="minorEastAsia" w:hAnsi="Monaco" w:cs="Monaco"/>
+                <w:color w:val="000000"/>
+                <w:lang w:val="en-US"/>
+              </w:rPr>
+              <w:tab/>
+            </w:r>
+            <w:r>
+              <w:rPr>
+                <w:rFonts w:ascii="Monaco" w:eastAsiaTheme="minorEastAsia" w:hAnsi="Monaco" w:cs="Monaco"/>
+                <w:color w:val="646464"/>
+                <w:lang w:val="en-US"/>
+              </w:rPr>
+              <w:t>@Test</w:t>
+            </w:r>
+          </w:p>
+          <w:p>
+            <w:pPr>
+              <w:widowControl w:val="0"/>
+              <w:autoSpaceDE w:val="0"/>
+              <w:autoSpaceDN w:val="0"/>
+              <w:adjustRightInd w:val="0"/>
+              <w:rPr>
+                <w:rFonts w:ascii="Monaco" w:eastAsiaTheme="minorEastAsia" w:hAnsi="Monaco" w:cs="Monaco"/>
+                <w:lang w:val="en-US"/>
+              </w:rPr>
+            </w:pPr>
+            <w:r>
+              <w:rPr>
+                <w:rFonts w:ascii="Monaco" w:eastAsiaTheme="minorEastAsia" w:hAnsi="Monaco" w:cs="Monaco"/>
+                <w:color w:val="000000"/>
+                <w:lang w:val="en-US"/>
+              </w:rPr>
+              <w:tab/>
+            </w:r>
+            <w:r>
+              <w:rPr>
+                <w:rFonts w:ascii="Monaco" w:eastAsiaTheme="minorEastAsia" w:hAnsi="Monaco" w:cs="Monaco"/>
+                <w:b/>
+                <w:bCs/>
+                <w:color w:val="7F0055"/>
+                <w:lang w:val="en-US"/>
+              </w:rPr>
+              <w:t>def</w:t>
+            </w:r>
+            <w:r>
+              <w:rPr>
+                <w:rFonts w:ascii="Monaco" w:eastAsiaTheme="minorEastAsia" w:hAnsi="Monaco" w:cs="Monaco"/>
+                <w:color w:val="000000"/>
+                <w:lang w:val="en-US"/>
+              </w:rPr>
+              <w:t xml:space="preserve"> </w:t>
+            </w:r>
+            <w:r>
+              <w:rPr>
+                <w:rFonts w:ascii="Monaco" w:eastAsiaTheme="minorEastAsia" w:hAnsi="Monaco" w:cs="Monaco"/>
+                <w:b/>
+                <w:bCs/>
+                <w:color w:val="7F0055"/>
+                <w:lang w:val="en-US"/>
+              </w:rPr>
+              <w:t>void</w:t>
+            </w:r>
+            <w:r>
+              <w:rPr>
+                <w:rFonts w:ascii="Monaco" w:eastAsiaTheme="minorEastAsia" w:hAnsi="Monaco" w:cs="Monaco"/>
+                <w:color w:val="000000"/>
+                <w:lang w:val="en-US"/>
+              </w:rPr>
+              <w:t xml:space="preserve"> testConfigDescription_rendersAsMainSection(){</w:t>
+            </w:r>
+          </w:p>
+          <w:p>
+            <w:pPr>
+              <w:widowControl w:val="0"/>
+              <w:autoSpaceDE w:val="0"/>
+              <w:autoSpaceDN w:val="0"/>
+              <w:adjustRightInd w:val="0"/>
+              <w:rPr>
+                <w:rFonts w:ascii="Monaco" w:eastAsiaTheme="minorEastAsia" w:hAnsi="Monaco" w:cs="Monaco"/>
+                <w:lang w:val="en-US"/>
+              </w:rPr>
+            </w:pPr>
+            <w:r>
+              <w:rPr>
+                <w:rFonts w:ascii="Monaco" w:eastAsiaTheme="minorEastAsia" w:hAnsi="Monaco" w:cs="Monaco"/>
+                <w:color w:val="000000"/>
+                <w:lang w:val="en-US"/>
+              </w:rPr>
+              <w:tab/>
+            </w:r>
+            <w:r>
+              <w:rPr>
+                <w:rFonts w:ascii="Monaco" w:eastAsiaTheme="minorEastAsia" w:hAnsi="Monaco" w:cs="Monaco"/>
+                <w:color w:val="000000"/>
+                <w:lang w:val="en-US"/>
+              </w:rPr>
+              <w:tab/>
+            </w:r>
+          </w:p>
+          <w:p>
+            <w:pPr>
+              <w:widowControl w:val="0"/>
+              <w:autoSpaceDE w:val="0"/>
+              <w:autoSpaceDN w:val="0"/>
+              <w:adjustRightInd w:val="0"/>
+              <w:rPr>
+                <w:rFonts w:ascii="Monaco" w:eastAsiaTheme="minorEastAsia" w:hAnsi="Monaco" w:cs="Monaco"/>
+                <w:lang w:val="en-US"/>
+              </w:rPr>
+            </w:pPr>
+            <w:r>
+              <w:rPr>
+                <w:rFonts w:ascii="Monaco" w:eastAsiaTheme="minorEastAsia" w:hAnsi="Monaco" w:cs="Monaco"/>
+                <w:color w:val="000000"/>
+                <w:lang w:val="en-US"/>
+              </w:rPr>
+              <w:tab/>
+            </w:r>
+            <w:r>
+              <w:rPr>
+                <w:rFonts w:ascii="Monaco" w:eastAsiaTheme="minorEastAsia" w:hAnsi="Monaco" w:cs="Monaco"/>
+                <w:color w:val="000000"/>
+                <w:lang w:val="en-US"/>
+              </w:rPr>
+              <w:tab/>
+            </w:r>
+            <w:r>
+              <w:rPr>
+                <w:rFonts w:ascii="Monaco" w:eastAsiaTheme="minorEastAsia" w:hAnsi="Monaco" w:cs="Monaco"/>
+                <w:color w:val="2A00FF"/>
+                <w:lang w:val="en-US"/>
+              </w:rPr>
+              <w:t>'</w:t>
+            </w:r>
+            <w:r>
+              <w:rPr>
+                <w:rFonts w:ascii="Monaco" w:eastAsiaTheme="minorEastAsia" w:hAnsi="Monaco" w:cs="Monaco"/>
+                <w:color w:val="2A00FF"/>
+                <w:u w:val="single"/>
+                <w:lang w:val="en-US"/>
+              </w:rPr>
+              <w:t>configurator</w:t>
+            </w:r>
+            <w:r>
+              <w:rPr>
+                <w:rFonts w:ascii="Monaco" w:eastAsiaTheme="minorEastAsia" w:hAnsi="Monaco" w:cs="Monaco"/>
+                <w:color w:val="2A00FF"/>
+                <w:lang w:val="en-US"/>
+              </w:rPr>
+              <w:t xml:space="preserve"> </w:t>
+            </w:r>
+            <w:r>
+              <w:rPr>
+                <w:rFonts w:ascii="Monaco" w:eastAsiaTheme="minorEastAsia" w:hAnsi="Monaco" w:cs="Monaco"/>
+                <w:color w:val="2A00FF"/>
+                <w:u w:val="single"/>
+                <w:lang w:val="en-US"/>
+              </w:rPr>
+              <w:t>app</w:t>
+            </w:r>
+            <w:r>
+              <w:rPr>
+                <w:rFonts w:ascii="Monaco" w:eastAsiaTheme="minorEastAsia" w:hAnsi="Monaco" w:cs="Monaco"/>
+                <w:color w:val="2A00FF"/>
+                <w:lang w:val="en-US"/>
+              </w:rPr>
+              <w:t xml:space="preserve"> "main </w:t>
+            </w:r>
+            <w:r>
+              <w:rPr>
+                <w:rFonts w:ascii="Monaco" w:eastAsiaTheme="minorEastAsia" w:hAnsi="Monaco" w:cs="Monaco"/>
+                <w:color w:val="2A00FF"/>
+                <w:u w:val="single"/>
+                <w:lang w:val="en-US"/>
+              </w:rPr>
+              <w:t>app</w:t>
+            </w:r>
+            <w:r>
+              <w:rPr>
+                <w:rFonts w:ascii="Monaco" w:eastAsiaTheme="minorEastAsia" w:hAnsi="Monaco" w:cs="Monaco"/>
+                <w:color w:val="2A00FF"/>
+                <w:lang w:val="en-US"/>
+              </w:rPr>
+              <w:t xml:space="preserve"> description"{}'</w:t>
+            </w:r>
+            <w:r>
+              <w:rPr>
+                <w:rFonts w:ascii="Monaco" w:eastAsiaTheme="minorEastAsia" w:hAnsi="Monaco" w:cs="Monaco"/>
+                <w:color w:val="000000"/>
+                <w:lang w:val="en-US"/>
+              </w:rPr>
+              <w:t>.</w:t>
+            </w:r>
+            <w:r>
+              <w:rPr>
+                <w:rFonts w:ascii="Monaco" w:eastAsiaTheme="minorEastAsia" w:hAnsi="Monaco" w:cs="Monaco"/>
+                <w:color w:val="AB3000"/>
+                <w:lang w:val="en-US"/>
+              </w:rPr>
+              <w:t>parse</w:t>
+            </w:r>
+          </w:p>
+          <w:p>
+            <w:pPr>
+              <w:widowControl w:val="0"/>
+              <w:autoSpaceDE w:val="0"/>
+              <w:autoSpaceDN w:val="0"/>
+              <w:adjustRightInd w:val="0"/>
+              <w:rPr>
+                <w:rFonts w:ascii="Monaco" w:eastAsiaTheme="minorEastAsia" w:hAnsi="Monaco" w:cs="Monaco"/>
+                <w:lang w:val="en-US"/>
+              </w:rPr>
+            </w:pPr>
+            <w:r>
+              <w:rPr>
+                <w:rFonts w:ascii="Monaco" w:eastAsiaTheme="minorEastAsia" w:hAnsi="Monaco" w:cs="Monaco"/>
+                <w:color w:val="000000"/>
+                <w:lang w:val="en-US"/>
+              </w:rPr>
+              <w:tab/>
+            </w:r>
+            <w:r>
+              <w:rPr>
+                <w:rFonts w:ascii="Monaco" w:eastAsiaTheme="minorEastAsia" w:hAnsi="Monaco" w:cs="Monaco"/>
+                <w:color w:val="000000"/>
+                <w:lang w:val="en-US"/>
+              </w:rPr>
+              <w:tab/>
+              <w:t>.</w:t>
+            </w:r>
+            <w:r>
+              <w:rPr>
+                <w:rFonts w:ascii="Monaco" w:eastAsiaTheme="minorEastAsia" w:hAnsi="Monaco" w:cs="Monaco"/>
+                <w:color w:val="AB3000"/>
+                <w:lang w:val="en-US"/>
+              </w:rPr>
+              <w:t>renderAppDescription</w:t>
+            </w:r>
+          </w:p>
+          <w:p>
+            <w:pPr>
+              <w:widowControl w:val="0"/>
+              <w:autoSpaceDE w:val="0"/>
+              <w:autoSpaceDN w:val="0"/>
+              <w:adjustRightInd w:val="0"/>
+              <w:rPr>
+                <w:rFonts w:ascii="Monaco" w:eastAsiaTheme="minorEastAsia" w:hAnsi="Monaco" w:cs="Monaco"/>
+                <w:lang w:val="en-US"/>
+              </w:rPr>
+            </w:pPr>
+            <w:r>
+              <w:rPr>
+                <w:rFonts w:ascii="Monaco" w:eastAsiaTheme="minorEastAsia" w:hAnsi="Monaco" w:cs="Monaco"/>
+                <w:color w:val="000000"/>
+                <w:lang w:val="en-US"/>
+              </w:rPr>
+              <w:tab/>
+            </w:r>
+            <w:r>
+              <w:rPr>
+                <w:rFonts w:ascii="Monaco" w:eastAsiaTheme="minorEastAsia" w:hAnsi="Monaco" w:cs="Monaco"/>
+                <w:color w:val="000000"/>
+                <w:lang w:val="en-US"/>
+              </w:rPr>
+              <w:tab/>
+              <w:t>.</w:t>
+            </w:r>
+            <w:r>
+              <w:rPr>
+                <w:rFonts w:ascii="Monaco" w:eastAsiaTheme="minorEastAsia" w:hAnsi="Monaco" w:cs="Monaco"/>
+                <w:color w:val="AB3000"/>
+                <w:lang w:val="en-US"/>
+              </w:rPr>
+              <w:t>assertHtmlWithExpectedOutput</w:t>
+            </w:r>
+            <w:r>
+              <w:rPr>
+                <w:rFonts w:ascii="Monaco" w:eastAsiaTheme="minorEastAsia" w:hAnsi="Monaco" w:cs="Monaco"/>
+                <w:color w:val="000000"/>
+                <w:lang w:val="en-US"/>
+              </w:rPr>
+              <w:t>(</w:t>
+            </w:r>
+          </w:p>
+          <w:p>
+            <w:pPr>
+              <w:widowControl w:val="0"/>
+              <w:autoSpaceDE w:val="0"/>
+              <w:autoSpaceDN w:val="0"/>
+              <w:adjustRightInd w:val="0"/>
+              <w:rPr>
+                <w:rFonts w:ascii="Monaco" w:eastAsiaTheme="minorEastAsia" w:hAnsi="Monaco" w:cs="Monaco"/>
+                <w:lang w:val="en-US"/>
+              </w:rPr>
+            </w:pPr>
+            <w:r>
+              <w:rPr>
+                <w:rFonts w:ascii="Monaco" w:eastAsiaTheme="minorEastAsia" w:hAnsi="Monaco" w:cs="Monaco"/>
+                <w:color w:val="000000"/>
+                <w:lang w:val="en-US"/>
+              </w:rPr>
+              <w:tab/>
+            </w:r>
+            <w:r>
+              <w:rPr>
+                <w:rFonts w:ascii="Monaco" w:eastAsiaTheme="minorEastAsia" w:hAnsi="Monaco" w:cs="Monaco"/>
+                <w:color w:val="000000"/>
+                <w:lang w:val="en-US"/>
+              </w:rPr>
+              <w:tab/>
+            </w:r>
+            <w:r>
+              <w:rPr>
+                <w:rFonts w:ascii="Monaco" w:eastAsiaTheme="minorEastAsia" w:hAnsi="Monaco" w:cs="Monaco"/>
+                <w:color w:val="2A00FF"/>
+                <w:lang w:val="en-US"/>
+              </w:rPr>
+              <w:t>'''</w:t>
+            </w:r>
+            <w:r>
+              <w:rPr>
+                <w:rFonts w:ascii="Monaco" w:eastAsiaTheme="minorEastAsia" w:hAnsi="Monaco" w:cs="Monaco"/>
+                <w:color w:val="2A00FF"/>
+                <w:highlight w:val="lightGray"/>
+                <w:lang w:val="en-US"/>
+              </w:rPr>
+              <w:t>&lt;section class="main-description"&gt;</w:t>
+            </w:r>
+          </w:p>
+          <w:p>
+            <w:pPr>
+              <w:widowControl w:val="0"/>
+              <w:autoSpaceDE w:val="0"/>
+              <w:autoSpaceDN w:val="0"/>
+              <w:adjustRightInd w:val="0"/>
+              <w:rPr>
+                <w:rFonts w:ascii="Monaco" w:eastAsiaTheme="minorEastAsia" w:hAnsi="Monaco" w:cs="Monaco"/>
+                <w:lang w:val="en-US"/>
+              </w:rPr>
+            </w:pPr>
+            <w:r>
+              <w:rPr>
+                <w:rFonts w:ascii="Monaco" w:eastAsiaTheme="minorEastAsia" w:hAnsi="Monaco" w:cs="Monaco"/>
+                <w:color w:val="2A00FF"/>
+                <w:highlight w:val="lightGray"/>
+                <w:lang w:val="en-US"/>
+              </w:rPr>
+              <w:t xml:space="preserve">                main app description</w:t>
+            </w:r>
+          </w:p>
+          <w:p>
+            <w:pPr>
+              <w:widowControl w:val="0"/>
+              <w:autoSpaceDE w:val="0"/>
+              <w:autoSpaceDN w:val="0"/>
+              <w:adjustRightInd w:val="0"/>
+              <w:rPr>
+                <w:rFonts w:ascii="Monaco" w:eastAsiaTheme="minorEastAsia" w:hAnsi="Monaco" w:cs="Monaco"/>
+                <w:lang w:val="en-US"/>
+              </w:rPr>
+            </w:pPr>
+            <w:r>
+              <w:rPr>
+                <w:rFonts w:ascii="Monaco" w:eastAsiaTheme="minorEastAsia" w:hAnsi="Monaco" w:cs="Monaco"/>
+                <w:color w:val="2A00FF"/>
+                <w:highlight w:val="lightGray"/>
+                <w:lang w:val="en-US"/>
+              </w:rPr>
+              <w:t xml:space="preserve">            &lt;/section&gt;</w:t>
+            </w:r>
+          </w:p>
+          <w:p>
+            <w:pPr>
+              <w:widowControl w:val="0"/>
+              <w:autoSpaceDE w:val="0"/>
+              <w:autoSpaceDN w:val="0"/>
+              <w:adjustRightInd w:val="0"/>
+              <w:rPr>
+                <w:rFonts w:ascii="Monaco" w:eastAsiaTheme="minorEastAsia" w:hAnsi="Monaco" w:cs="Monaco"/>
+                <w:lang w:val="en-US"/>
+              </w:rPr>
+            </w:pPr>
+            <w:r>
+              <w:rPr>
+                <w:rFonts w:ascii="Monaco" w:eastAsiaTheme="minorEastAsia" w:hAnsi="Monaco" w:cs="Monaco"/>
+                <w:color w:val="2A00FF"/>
+                <w:lang w:val="en-US"/>
+              </w:rPr>
+              <w:t xml:space="preserve">            '''</w:t>
+            </w:r>
+            <w:r>
+              <w:rPr>
+                <w:rFonts w:ascii="Monaco" w:eastAsiaTheme="minorEastAsia" w:hAnsi="Monaco" w:cs="Monaco"/>
+                <w:color w:val="000000"/>
+                <w:lang w:val="en-US"/>
+              </w:rPr>
+              <w:t>)</w:t>
+            </w:r>
+          </w:p>
+          <w:p>
+            <w:pPr>
+              <w:widowControl w:val="0"/>
+              <w:autoSpaceDE w:val="0"/>
+              <w:autoSpaceDN w:val="0"/>
+              <w:adjustRightInd w:val="0"/>
+              <w:rPr>
+                <w:rFonts w:ascii="Monaco" w:eastAsiaTheme="minorEastAsia" w:hAnsi="Monaco" w:cs="Monaco"/>
+                <w:lang w:val="en-US"/>
+              </w:rPr>
+            </w:pPr>
+            <w:r>
+              <w:rPr>
+                <w:rFonts w:ascii="Monaco" w:eastAsiaTheme="minorEastAsia" w:hAnsi="Monaco" w:cs="Monaco"/>
+                <w:color w:val="000000"/>
+                <w:lang w:val="en-US"/>
+              </w:rPr>
+              <w:lastRenderedPageBreak/>
+              <w:tab/>
+            </w:r>
+            <w:r>
+              <w:rPr>
+                <w:rFonts w:ascii="Monaco" w:eastAsiaTheme="minorEastAsia" w:hAnsi="Monaco" w:cs="Monaco"/>
+                <w:color w:val="000000"/>
+                <w:lang w:val="en-US"/>
+              </w:rPr>
+              <w:tab/>
+            </w:r>
+          </w:p>
+          <w:p>
+            <w:pPr>
+              <w:rPr>
+                <w:lang w:val="en-US"/>
+              </w:rPr>
+            </w:pPr>
+            <w:r>
+              <w:rPr>
+                <w:rFonts w:ascii="Monaco" w:eastAsiaTheme="minorEastAsia" w:hAnsi="Monaco" w:cs="Monaco"/>
+                <w:color w:val="000000"/>
+                <w:lang w:val="en-US"/>
+              </w:rPr>
+              <w:tab/>
+              <w:t>}</w:t>
+            </w:r>
+          </w:p>
+        </w:tc>
+      </w:tr>
+    </w:tbl>
+    <w:p>
+      <w:pPr>
+        <w:rPr>
+          <w:lang w:val="en-US"/>
+        </w:rPr>
+      </w:pPr>
+    </w:p>
+    <w:tbl>
+      <w:tblPr>
+        <w:tblStyle w:val="TableGrid"/>
+        <w:tblW w:w="0" w:type="auto"/>
+        <w:tblLook w:val="04A0" w:firstRow="1" w:lastRow="0" w:firstColumn="1" w:lastColumn="0" w:noHBand="0" w:noVBand="1"/>
+      </w:tblPr>
+      <w:tblGrid>
+        <w:gridCol w:w="9572"/>
+      </w:tblGrid>
+      <w:tr>
+        <w:tc>
+          <w:tcPr>
+            <w:tcW w:w="9572" w:type="dxa"/>
+          </w:tcPr>
+          <w:p>
+            <w:pPr>
+              <w:rPr>
+                <w:lang w:val="en-US"/>
+              </w:rPr>
+            </w:pPr>
+            <w:r>
+              <w:rPr>
+                <w:lang w:val="en-US"/>
+              </w:rPr>
+              <w:t>Example of static html test</w:t>
+            </w:r>
+          </w:p>
+        </w:tc>
+      </w:tr>
+      <w:tr>
+        <w:tc>
+          <w:tcPr>
+            <w:tcW w:w="9572" w:type="dxa"/>
+          </w:tcPr>
+          <w:p>
+            <w:pPr>
+              <w:widowControl w:val="0"/>
+              <w:autoSpaceDE w:val="0"/>
+              <w:autoSpaceDN w:val="0"/>
+              <w:adjustRightInd w:val="0"/>
+              <w:rPr>
+                <w:rFonts w:ascii="Monaco" w:eastAsiaTheme="minorEastAsia" w:hAnsi="Monaco" w:cs="Monaco"/>
+                <w:lang w:val="en-US"/>
+              </w:rPr>
+            </w:pPr>
+            <w:r>
+              <w:rPr>
+                <w:rFonts w:ascii="Monaco" w:eastAsiaTheme="minorEastAsia" w:hAnsi="Monaco" w:cs="Monaco"/>
+                <w:color w:val="646464"/>
+                <w:lang w:val="en-US"/>
+              </w:rPr>
+              <w:t>@Test</w:t>
+            </w:r>
+          </w:p>
+          <w:p>
+            <w:pPr>
+              <w:widowControl w:val="0"/>
+              <w:autoSpaceDE w:val="0"/>
+              <w:autoSpaceDN w:val="0"/>
+              <w:adjustRightInd w:val="0"/>
+              <w:rPr>
+                <w:rFonts w:ascii="Monaco" w:eastAsiaTheme="minorEastAsia" w:hAnsi="Monaco" w:cs="Monaco"/>
+                <w:lang w:val="en-US"/>
+              </w:rPr>
+            </w:pPr>
+            <w:r>
+              <w:rPr>
+                <w:rFonts w:ascii="Monaco" w:eastAsiaTheme="minorEastAsia" w:hAnsi="Monaco" w:cs="Monaco"/>
+                <w:color w:val="000000"/>
+                <w:lang w:val="en-US"/>
+              </w:rPr>
+              <w:tab/>
+            </w:r>
+            <w:r>
+              <w:rPr>
+                <w:rFonts w:ascii="Monaco" w:eastAsiaTheme="minorEastAsia" w:hAnsi="Monaco" w:cs="Monaco"/>
+                <w:b/>
+                <w:bCs/>
+                <w:color w:val="7F0055"/>
+                <w:lang w:val="en-US"/>
+              </w:rPr>
+              <w:t>def</w:t>
+            </w:r>
+            <w:r>
+              <w:rPr>
+                <w:rFonts w:ascii="Monaco" w:eastAsiaTheme="minorEastAsia" w:hAnsi="Monaco" w:cs="Monaco"/>
+                <w:color w:val="000000"/>
+                <w:lang w:val="en-US"/>
+              </w:rPr>
+              <w:t xml:space="preserve"> testRenderValidatonSummary() {</w:t>
+            </w:r>
+          </w:p>
+          <w:p>
+            <w:pPr>
+              <w:widowControl w:val="0"/>
+              <w:autoSpaceDE w:val="0"/>
+              <w:autoSpaceDN w:val="0"/>
+              <w:adjustRightInd w:val="0"/>
+              <w:rPr>
+                <w:rFonts w:ascii="Monaco" w:eastAsiaTheme="minorEastAsia" w:hAnsi="Monaco" w:cs="Monaco"/>
+                <w:lang w:val="en-US"/>
+              </w:rPr>
+            </w:pPr>
+            <w:r>
+              <w:rPr>
+                <w:rFonts w:ascii="Monaco" w:eastAsiaTheme="minorEastAsia" w:hAnsi="Monaco" w:cs="Monaco"/>
+                <w:color w:val="000000"/>
+                <w:lang w:val="en-US"/>
+              </w:rPr>
+              <w:tab/>
+            </w:r>
+            <w:r>
+              <w:rPr>
+                <w:rFonts w:ascii="Monaco" w:eastAsiaTheme="minorEastAsia" w:hAnsi="Monaco" w:cs="Monaco"/>
+                <w:color w:val="000000"/>
+                <w:lang w:val="en-US"/>
+              </w:rPr>
+              <w:tab/>
+              <w:t>renderValidatonSummary</w:t>
+            </w:r>
+          </w:p>
+          <w:p>
+            <w:pPr>
+              <w:widowControl w:val="0"/>
+              <w:autoSpaceDE w:val="0"/>
+              <w:autoSpaceDN w:val="0"/>
+              <w:adjustRightInd w:val="0"/>
+              <w:rPr>
+                <w:rFonts w:ascii="Monaco" w:eastAsiaTheme="minorEastAsia" w:hAnsi="Monaco" w:cs="Monaco"/>
+                <w:lang w:val="en-US"/>
+              </w:rPr>
+            </w:pPr>
+            <w:r>
+              <w:rPr>
+                <w:rFonts w:ascii="Monaco" w:eastAsiaTheme="minorEastAsia" w:hAnsi="Monaco" w:cs="Monaco"/>
+                <w:color w:val="000000"/>
+                <w:lang w:val="en-US"/>
+              </w:rPr>
+              <w:tab/>
+            </w:r>
+            <w:r>
+              <w:rPr>
+                <w:rFonts w:ascii="Monaco" w:eastAsiaTheme="minorEastAsia" w:hAnsi="Monaco" w:cs="Monaco"/>
+                <w:color w:val="000000"/>
+                <w:lang w:val="en-US"/>
+              </w:rPr>
+              <w:tab/>
+              <w:t>.</w:t>
+            </w:r>
+            <w:r>
+              <w:rPr>
+                <w:rFonts w:ascii="Monaco" w:eastAsiaTheme="minorEastAsia" w:hAnsi="Monaco" w:cs="Monaco"/>
+                <w:color w:val="AB3000"/>
+                <w:lang w:val="en-US"/>
+              </w:rPr>
+              <w:t>assertHtmlWithExpectedOutput</w:t>
+            </w:r>
+            <w:r>
+              <w:rPr>
+                <w:rFonts w:ascii="Monaco" w:eastAsiaTheme="minorEastAsia" w:hAnsi="Monaco" w:cs="Monaco"/>
+                <w:color w:val="000000"/>
+                <w:lang w:val="en-US"/>
+              </w:rPr>
+              <w:t>(</w:t>
+            </w:r>
+          </w:p>
+          <w:p>
+            <w:pPr>
+              <w:widowControl w:val="0"/>
+              <w:autoSpaceDE w:val="0"/>
+              <w:autoSpaceDN w:val="0"/>
+              <w:adjustRightInd w:val="0"/>
+              <w:rPr>
+                <w:rFonts w:ascii="Monaco" w:eastAsiaTheme="minorEastAsia" w:hAnsi="Monaco" w:cs="Monaco"/>
+                <w:lang w:val="en-US"/>
+              </w:rPr>
+            </w:pPr>
+            <w:r>
+              <w:rPr>
+                <w:rFonts w:ascii="Monaco" w:eastAsiaTheme="minorEastAsia" w:hAnsi="Monaco" w:cs="Monaco"/>
+                <w:color w:val="000000"/>
+                <w:lang w:val="en-US"/>
+              </w:rPr>
+              <w:tab/>
+            </w:r>
+            <w:r>
+              <w:rPr>
+                <w:rFonts w:ascii="Monaco" w:eastAsiaTheme="minorEastAsia" w:hAnsi="Monaco" w:cs="Monaco"/>
+                <w:color w:val="000000"/>
+                <w:lang w:val="en-US"/>
+              </w:rPr>
+              <w:tab/>
+            </w:r>
+            <w:r>
+              <w:rPr>
+                <w:rFonts w:ascii="Monaco" w:eastAsiaTheme="minorEastAsia" w:hAnsi="Monaco" w:cs="Monaco"/>
+                <w:color w:val="2A00FF"/>
+                <w:lang w:val="en-US"/>
+              </w:rPr>
+              <w:t>'''</w:t>
+            </w:r>
+            <w:r>
+              <w:rPr>
+                <w:rFonts w:ascii="Monaco" w:eastAsiaTheme="minorEastAsia" w:hAnsi="Monaco" w:cs="Monaco"/>
+                <w:color w:val="2A00FF"/>
+                <w:highlight w:val="lightGray"/>
+                <w:lang w:val="en-US"/>
+              </w:rPr>
+              <w:t>&lt;section class="validationSection" data-bind="css:{showValidationSummary: !$root.isModelValid()}"&gt;</w:t>
+            </w:r>
+          </w:p>
+          <w:p>
+            <w:pPr>
+              <w:widowControl w:val="0"/>
+              <w:autoSpaceDE w:val="0"/>
+              <w:autoSpaceDN w:val="0"/>
+              <w:adjustRightInd w:val="0"/>
+              <w:rPr>
+                <w:rFonts w:ascii="Monaco" w:eastAsiaTheme="minorEastAsia" w:hAnsi="Monaco" w:cs="Monaco"/>
+                <w:lang w:val="en-US"/>
+              </w:rPr>
+            </w:pPr>
+            <w:r>
+              <w:rPr>
+                <w:rFonts w:ascii="Monaco" w:eastAsiaTheme="minorEastAsia" w:hAnsi="Monaco" w:cs="Monaco"/>
+                <w:color w:val="2A00FF"/>
+                <w:highlight w:val="lightGray"/>
+                <w:lang w:val="en-US"/>
+              </w:rPr>
+              <w:t xml:space="preserve">                &lt;div class="validationSummary"&gt;</w:t>
+            </w:r>
+          </w:p>
+          <w:p>
+            <w:pPr>
+              <w:widowControl w:val="0"/>
+              <w:autoSpaceDE w:val="0"/>
+              <w:autoSpaceDN w:val="0"/>
+              <w:adjustRightInd w:val="0"/>
+              <w:rPr>
+                <w:rFonts w:ascii="Monaco" w:eastAsiaTheme="minorEastAsia" w:hAnsi="Monaco" w:cs="Monaco"/>
+                <w:lang w:val="en-US"/>
+              </w:rPr>
+            </w:pPr>
+            <w:r>
+              <w:rPr>
+                <w:rFonts w:ascii="Monaco" w:eastAsiaTheme="minorEastAsia" w:hAnsi="Monaco" w:cs="Monaco"/>
+                <w:color w:val="2A00FF"/>
+                <w:highlight w:val="lightGray"/>
+                <w:lang w:val="en-US"/>
+              </w:rPr>
+              <w:t xml:space="preserve">                    &lt;h4&gt;Validation summary&lt;/h4&gt;</w:t>
+            </w:r>
+          </w:p>
+          <w:p>
+            <w:pPr>
+              <w:widowControl w:val="0"/>
+              <w:autoSpaceDE w:val="0"/>
+              <w:autoSpaceDN w:val="0"/>
+              <w:adjustRightInd w:val="0"/>
+              <w:rPr>
+                <w:rFonts w:ascii="Monaco" w:eastAsiaTheme="minorEastAsia" w:hAnsi="Monaco" w:cs="Monaco"/>
+                <w:lang w:val="en-US"/>
+              </w:rPr>
+            </w:pPr>
+            <w:r>
+              <w:rPr>
+                <w:rFonts w:ascii="Monaco" w:eastAsiaTheme="minorEastAsia" w:hAnsi="Monaco" w:cs="Monaco"/>
+                <w:color w:val="2A00FF"/>
+                <w:highlight w:val="lightGray"/>
+                <w:lang w:val="en-US"/>
+              </w:rPr>
+              <w:t xml:space="preserve">                    &lt;ul data-bind="foreach: $root.currentErrors"&gt;</w:t>
+            </w:r>
+          </w:p>
+          <w:p>
+            <w:pPr>
+              <w:widowControl w:val="0"/>
+              <w:autoSpaceDE w:val="0"/>
+              <w:autoSpaceDN w:val="0"/>
+              <w:adjustRightInd w:val="0"/>
+              <w:rPr>
+                <w:rFonts w:ascii="Monaco" w:eastAsiaTheme="minorEastAsia" w:hAnsi="Monaco" w:cs="Monaco"/>
+                <w:lang w:val="en-US"/>
+              </w:rPr>
+            </w:pPr>
+            <w:r>
+              <w:rPr>
+                <w:rFonts w:ascii="Monaco" w:eastAsiaTheme="minorEastAsia" w:hAnsi="Monaco" w:cs="Monaco"/>
+                <w:color w:val="2A00FF"/>
+                <w:highlight w:val="lightGray"/>
+                <w:lang w:val="en-US"/>
+              </w:rPr>
+              <w:t xml:space="preserve">                        &lt;li&gt;&lt;span data-bind="text: $data"&gt; &lt;/span&gt; &lt;/li&gt;</w:t>
+            </w:r>
+          </w:p>
+          <w:p>
+            <w:pPr>
+              <w:widowControl w:val="0"/>
+              <w:autoSpaceDE w:val="0"/>
+              <w:autoSpaceDN w:val="0"/>
+              <w:adjustRightInd w:val="0"/>
+              <w:rPr>
+                <w:rFonts w:ascii="Monaco" w:eastAsiaTheme="minorEastAsia" w:hAnsi="Monaco" w:cs="Monaco"/>
+                <w:lang w:val="en-US"/>
+              </w:rPr>
+            </w:pPr>
+            <w:r>
+              <w:rPr>
+                <w:rFonts w:ascii="Monaco" w:eastAsiaTheme="minorEastAsia" w:hAnsi="Monaco" w:cs="Monaco"/>
+                <w:color w:val="2A00FF"/>
+                <w:highlight w:val="lightGray"/>
+                <w:lang w:val="en-US"/>
+              </w:rPr>
+              <w:t xml:space="preserve">                    &lt;/ul&gt;</w:t>
+            </w:r>
+          </w:p>
+          <w:p>
+            <w:pPr>
+              <w:widowControl w:val="0"/>
+              <w:autoSpaceDE w:val="0"/>
+              <w:autoSpaceDN w:val="0"/>
+              <w:adjustRightInd w:val="0"/>
+              <w:rPr>
+                <w:rFonts w:ascii="Monaco" w:eastAsiaTheme="minorEastAsia" w:hAnsi="Monaco" w:cs="Monaco"/>
+                <w:lang w:val="en-US"/>
+              </w:rPr>
+            </w:pPr>
+            <w:r>
+              <w:rPr>
+                <w:rFonts w:ascii="Monaco" w:eastAsiaTheme="minorEastAsia" w:hAnsi="Monaco" w:cs="Monaco"/>
+                <w:color w:val="2A00FF"/>
+                <w:highlight w:val="lightGray"/>
+                <w:lang w:val="en-US"/>
+              </w:rPr>
+              <w:t xml:space="preserve">                &lt;/div&gt;</w:t>
+            </w:r>
+          </w:p>
+          <w:p>
+            <w:pPr>
+              <w:widowControl w:val="0"/>
+              <w:autoSpaceDE w:val="0"/>
+              <w:autoSpaceDN w:val="0"/>
+              <w:adjustRightInd w:val="0"/>
+              <w:rPr>
+                <w:rFonts w:ascii="Monaco" w:eastAsiaTheme="minorEastAsia" w:hAnsi="Monaco" w:cs="Monaco"/>
+                <w:lang w:val="en-US"/>
+              </w:rPr>
+            </w:pPr>
+            <w:r>
+              <w:rPr>
+                <w:rFonts w:ascii="Monaco" w:eastAsiaTheme="minorEastAsia" w:hAnsi="Monaco" w:cs="Monaco"/>
+                <w:color w:val="2A00FF"/>
+                <w:highlight w:val="lightGray"/>
+                <w:lang w:val="en-US"/>
+              </w:rPr>
+              <w:t xml:space="preserve">            &lt;/section&gt;</w:t>
+            </w:r>
+            <w:r>
+              <w:rPr>
+                <w:rFonts w:ascii="Monaco" w:eastAsiaTheme="minorEastAsia" w:hAnsi="Monaco" w:cs="Monaco"/>
+                <w:color w:val="2A00FF"/>
+                <w:lang w:val="en-US"/>
+              </w:rPr>
+              <w:t>'''</w:t>
+            </w:r>
+          </w:p>
+          <w:p>
+            <w:pPr>
+              <w:widowControl w:val="0"/>
+              <w:autoSpaceDE w:val="0"/>
+              <w:autoSpaceDN w:val="0"/>
+              <w:adjustRightInd w:val="0"/>
+              <w:rPr>
+                <w:rFonts w:ascii="Monaco" w:eastAsiaTheme="minorEastAsia" w:hAnsi="Monaco" w:cs="Monaco"/>
+                <w:lang w:val="en-US"/>
+              </w:rPr>
+            </w:pPr>
+            <w:r>
+              <w:rPr>
+                <w:rFonts w:ascii="Monaco" w:eastAsiaTheme="minorEastAsia" w:hAnsi="Monaco" w:cs="Monaco"/>
+                <w:color w:val="000000"/>
+                <w:lang w:val="en-US"/>
+              </w:rPr>
+              <w:t xml:space="preserve">            )</w:t>
+            </w:r>
+          </w:p>
+          <w:p>
+            <w:pPr>
+              <w:rPr>
+                <w:lang w:val="en-US"/>
+              </w:rPr>
+            </w:pPr>
+            <w:r>
+              <w:rPr>
+                <w:rFonts w:ascii="Monaco" w:eastAsiaTheme="minorEastAsia" w:hAnsi="Monaco" w:cs="Monaco"/>
+                <w:color w:val="000000"/>
+                <w:lang w:val="en-US"/>
+              </w:rPr>
+              <w:tab/>
+              <w:t>}</w:t>
+            </w:r>
+          </w:p>
+        </w:tc>
+      </w:tr>
+    </w:tbl>
+    <w:p>
+      <w:pPr>
+        <w:rPr>
+          <w:lang w:val="en-US"/>
+        </w:rPr>
+      </w:pPr>
     </w:p>
     <w:sectPr>
-      <w:headerReference w:type="default" r:id="rId9"/>
-      <w:footerReference w:type="default" r:id="rId10"/>
+      <w:headerReference w:type="default" r:id="rId11"/>
+      <w:footerReference w:type="default" r:id="rId12"/>
       <w:pgSz w:w="11900" w:h="16840"/>
       <w:pgMar w:top="1440" w:right="1268" w:bottom="1440" w:left="1276" w:header="708" w:footer="708" w:gutter="0"/>
       <w:cols w:space="708"/>
@@ -5857,7 +7907,7 @@
 </file>
 
 <file path=word/endnotes.xml><?xml version="1.0" encoding="utf-8"?>
-<w:endnotes xmlns:wpc="http://schemas.microsoft.com/office/word/2010/wordprocessingCanvas" xmlns:mc="http://schemas.openxmlformats.org/markup-compatibility/2006" xmlns:o="urn:schemas-microsoft-com:office:office" xmlns:r="http://schemas.openxmlformats.org/officeDocument/2006/relationships" xmlns:m="http://schemas.openxmlformats.org/officeDocument/2006/math" xmlns:v="urn:schemas-microsoft-com:vml" xmlns:wp14="http://schemas.microsoft.com/office/word/2010/wordprocessingDrawing" xmlns:wp="http://schemas.openxmlformats.org/drawingml/2006/wordprocessingDrawing" xmlns:w10="urn:schemas-microsoft-com:office:word" xmlns:w="http://schemas.openxmlformats.org/wordprocessingml/2006/main" xmlns:w14="http://schemas.microsoft.com/office/word/2010/wordml" xmlns:wpg="http://schemas.microsoft.com/office/word/2010/wordprocessingGroup" xmlns:wpi="http://schemas.microsoft.com/office/word/2010/wordprocessingInk" xmlns:wne="http://schemas.microsoft.com/office/word/2006/wordml" xmlns:wps="http://schemas.microsoft.com/office/word/2010/wordprocessingShape" mc:Ignorable="w14 wp14">
+<w:endnotes xmlns:wpc="http://schemas.microsoft.com/office/word/2010/wordprocessingCanvas" xmlns:mo="http://schemas.microsoft.com/office/mac/office/2008/main" xmlns:mc="http://schemas.openxmlformats.org/markup-compatibility/2006" xmlns:mv="urn:schemas-microsoft-com:mac:vml" xmlns:o="urn:schemas-microsoft-com:office:office" xmlns:r="http://schemas.openxmlformats.org/officeDocument/2006/relationships" xmlns:m="http://schemas.openxmlformats.org/officeDocument/2006/math" xmlns:v="urn:schemas-microsoft-com:vml" xmlns:wp14="http://schemas.microsoft.com/office/word/2010/wordprocessingDrawing" xmlns:wp="http://schemas.openxmlformats.org/drawingml/2006/wordprocessingDrawing" xmlns:w10="urn:schemas-microsoft-com:office:word" xmlns:w="http://schemas.openxmlformats.org/wordprocessingml/2006/main" xmlns:w14="http://schemas.microsoft.com/office/word/2010/wordml" xmlns:wpg="http://schemas.microsoft.com/office/word/2010/wordprocessingGroup" xmlns:wpi="http://schemas.microsoft.com/office/word/2010/wordprocessingInk" xmlns:wne="http://schemas.microsoft.com/office/word/2006/wordml" xmlns:wps="http://schemas.microsoft.com/office/word/2010/wordprocessingShape" mc:Ignorable="w14 wp14">
   <w:endnote w:type="separator" w:id="-1">
     <w:p>
       <w:r>
@@ -5876,7 +7926,7 @@
 </file>
 
 <file path=word/footer1.xml><?xml version="1.0" encoding="utf-8"?>
-<w:ftr xmlns:wpc="http://schemas.microsoft.com/office/word/2010/wordprocessingCanvas" xmlns:mc="http://schemas.openxmlformats.org/markup-compatibility/2006" xmlns:o="urn:schemas-microsoft-com:office:office" xmlns:r="http://schemas.openxmlformats.org/officeDocument/2006/relationships" xmlns:m="http://schemas.openxmlformats.org/officeDocument/2006/math" xmlns:v="urn:schemas-microsoft-com:vml" xmlns:wp14="http://schemas.microsoft.com/office/word/2010/wordprocessingDrawing" xmlns:wp="http://schemas.openxmlformats.org/drawingml/2006/wordprocessingDrawing" xmlns:w10="urn:schemas-microsoft-com:office:word" xmlns:w="http://schemas.openxmlformats.org/wordprocessingml/2006/main" xmlns:w14="http://schemas.microsoft.com/office/word/2010/wordml" xmlns:wpg="http://schemas.microsoft.com/office/word/2010/wordprocessingGroup" xmlns:wpi="http://schemas.microsoft.com/office/word/2010/wordprocessingInk" xmlns:wne="http://schemas.microsoft.com/office/word/2006/wordml" xmlns:wps="http://schemas.microsoft.com/office/word/2010/wordprocessingShape" mc:Ignorable="w14 wp14">
+<w:ftr xmlns:wpc="http://schemas.microsoft.com/office/word/2010/wordprocessingCanvas" xmlns:mo="http://schemas.microsoft.com/office/mac/office/2008/main" xmlns:mc="http://schemas.openxmlformats.org/markup-compatibility/2006" xmlns:mv="urn:schemas-microsoft-com:mac:vml" xmlns:o="urn:schemas-microsoft-com:office:office" xmlns:r="http://schemas.openxmlformats.org/officeDocument/2006/relationships" xmlns:m="http://schemas.openxmlformats.org/officeDocument/2006/math" xmlns:v="urn:schemas-microsoft-com:vml" xmlns:wp14="http://schemas.microsoft.com/office/word/2010/wordprocessingDrawing" xmlns:wp="http://schemas.openxmlformats.org/drawingml/2006/wordprocessingDrawing" xmlns:w10="urn:schemas-microsoft-com:office:word" xmlns:w="http://schemas.openxmlformats.org/wordprocessingml/2006/main" xmlns:w14="http://schemas.microsoft.com/office/word/2010/wordml" xmlns:wpg="http://schemas.microsoft.com/office/word/2010/wordprocessingGroup" xmlns:wpi="http://schemas.microsoft.com/office/word/2010/wordprocessingInk" xmlns:wne="http://schemas.microsoft.com/office/word/2006/wordml" xmlns:wps="http://schemas.microsoft.com/office/word/2010/wordprocessingShape" mc:Ignorable="w14 wp14">
   <w:p>
     <w:pPr>
       <w:pStyle w:val="Footer"/>
@@ -5894,15 +7944,7 @@
     </w:r>
     <w:r>
       <w:tab/>
-    </w:r>
-    <w:r>
-      <w:t>May 9</w:t>
-    </w:r>
-    <w:r>
-      <w:t>, 2015</w:t>
-    </w:r>
-    <w:r>
-      <w:t xml:space="preserve">, Page </w:t>
+      <w:t xml:space="preserve">May 9, 2015, Page </w:t>
     </w:r>
     <w:r>
       <w:fldChar w:fldCharType="begin"/>
@@ -5917,7 +7959,7 @@
       <w:rPr>
         <w:noProof/>
       </w:rPr>
-      <w:t>1</w:t>
+      <w:t>6</w:t>
     </w:r>
     <w:r>
       <w:fldChar w:fldCharType="end"/>
@@ -5930,7 +7972,7 @@
         <w:rPr>
           <w:noProof/>
         </w:rPr>
-        <w:t>4</w:t>
+        <w:t>6</w:t>
       </w:r>
     </w:fldSimple>
   </w:p>
@@ -5938,7 +7980,7 @@
 </file>
 
 <file path=word/footnotes.xml><?xml version="1.0" encoding="utf-8"?>
-<w:footnotes xmlns:wpc="http://schemas.microsoft.com/office/word/2010/wordprocessingCanvas" xmlns:mc="http://schemas.openxmlformats.org/markup-compatibility/2006" xmlns:o="urn:schemas-microsoft-com:office:office" xmlns:r="http://schemas.openxmlformats.org/officeDocument/2006/relationships" xmlns:m="http://schemas.openxmlformats.org/officeDocument/2006/math" xmlns:v="urn:schemas-microsoft-com:vml" xmlns:wp14="http://schemas.microsoft.com/office/word/2010/wordprocessingDrawing" xmlns:wp="http://schemas.openxmlformats.org/drawingml/2006/wordprocessingDrawing" xmlns:w10="urn:schemas-microsoft-com:office:word" xmlns:w="http://schemas.openxmlformats.org/wordprocessingml/2006/main" xmlns:w14="http://schemas.microsoft.com/office/word/2010/wordml" xmlns:wpg="http://schemas.microsoft.com/office/word/2010/wordprocessingGroup" xmlns:wpi="http://schemas.microsoft.com/office/word/2010/wordprocessingInk" xmlns:wne="http://schemas.microsoft.com/office/word/2006/wordml" xmlns:wps="http://schemas.microsoft.com/office/word/2010/wordprocessingShape" mc:Ignorable="w14 wp14">
+<w:footnotes xmlns:wpc="http://schemas.microsoft.com/office/word/2010/wordprocessingCanvas" xmlns:mo="http://schemas.microsoft.com/office/mac/office/2008/main" xmlns:mc="http://schemas.openxmlformats.org/markup-compatibility/2006" xmlns:mv="urn:schemas-microsoft-com:mac:vml" xmlns:o="urn:schemas-microsoft-com:office:office" xmlns:r="http://schemas.openxmlformats.org/officeDocument/2006/relationships" xmlns:m="http://schemas.openxmlformats.org/officeDocument/2006/math" xmlns:v="urn:schemas-microsoft-com:vml" xmlns:wp14="http://schemas.microsoft.com/office/word/2010/wordprocessingDrawing" xmlns:wp="http://schemas.openxmlformats.org/drawingml/2006/wordprocessingDrawing" xmlns:w10="urn:schemas-microsoft-com:office:word" xmlns:w="http://schemas.openxmlformats.org/wordprocessingml/2006/main" xmlns:w14="http://schemas.microsoft.com/office/word/2010/wordml" xmlns:wpg="http://schemas.microsoft.com/office/word/2010/wordprocessingGroup" xmlns:wpi="http://schemas.microsoft.com/office/word/2010/wordprocessingInk" xmlns:wne="http://schemas.microsoft.com/office/word/2006/wordml" xmlns:wps="http://schemas.microsoft.com/office/word/2010/wordprocessingShape" mc:Ignorable="w14 wp14">
   <w:footnote w:type="separator" w:id="-1">
     <w:p>
       <w:r>
@@ -5957,7 +7999,7 @@
 </file>
 
 <file path=word/header1.xml><?xml version="1.0" encoding="utf-8"?>
-<w:hdr xmlns:wpc="http://schemas.microsoft.com/office/word/2010/wordprocessingCanvas" xmlns:mc="http://schemas.openxmlformats.org/markup-compatibility/2006" xmlns:o="urn:schemas-microsoft-com:office:office" xmlns:r="http://schemas.openxmlformats.org/officeDocument/2006/relationships" xmlns:m="http://schemas.openxmlformats.org/officeDocument/2006/math" xmlns:v="urn:schemas-microsoft-com:vml" xmlns:wp14="http://schemas.microsoft.com/office/word/2010/wordprocessingDrawing" xmlns:wp="http://schemas.openxmlformats.org/drawingml/2006/wordprocessingDrawing" xmlns:w10="urn:schemas-microsoft-com:office:word" xmlns:w="http://schemas.openxmlformats.org/wordprocessingml/2006/main" xmlns:w14="http://schemas.microsoft.com/office/word/2010/wordml" xmlns:wpg="http://schemas.microsoft.com/office/word/2010/wordprocessingGroup" xmlns:wpi="http://schemas.microsoft.com/office/word/2010/wordprocessingInk" xmlns:wne="http://schemas.microsoft.com/office/word/2006/wordml" xmlns:wps="http://schemas.microsoft.com/office/word/2010/wordprocessingShape" mc:Ignorable="w14 wp14">
+<w:hdr xmlns:wpc="http://schemas.microsoft.com/office/word/2010/wordprocessingCanvas" xmlns:mo="http://schemas.microsoft.com/office/mac/office/2008/main" xmlns:mc="http://schemas.openxmlformats.org/markup-compatibility/2006" xmlns:mv="urn:schemas-microsoft-com:mac:vml" xmlns:o="urn:schemas-microsoft-com:office:office" xmlns:r="http://schemas.openxmlformats.org/officeDocument/2006/relationships" xmlns:m="http://schemas.openxmlformats.org/officeDocument/2006/math" xmlns:v="urn:schemas-microsoft-com:vml" xmlns:wp14="http://schemas.microsoft.com/office/word/2010/wordprocessingDrawing" xmlns:wp="http://schemas.openxmlformats.org/drawingml/2006/wordprocessingDrawing" xmlns:w10="urn:schemas-microsoft-com:office:word" xmlns:w="http://schemas.openxmlformats.org/wordprocessingml/2006/main" xmlns:w14="http://schemas.microsoft.com/office/word/2010/wordml" xmlns:wpg="http://schemas.microsoft.com/office/word/2010/wordprocessingGroup" xmlns:wpi="http://schemas.microsoft.com/office/word/2010/wordprocessingInk" xmlns:wne="http://schemas.microsoft.com/office/word/2006/wordml" xmlns:wps="http://schemas.microsoft.com/office/word/2010/wordprocessingShape" mc:Ignorable="w14 wp14">
   <w:p>
     <w:pPr>
       <w:pStyle w:val="Header"/>
@@ -5990,10 +8032,10 @@
     <w:r>
       <w:rPr>
         <w:noProof/>
-        <w:lang w:eastAsia="da-DK"/>
+        <w:lang w:val="en-US" w:eastAsia="en-US"/>
       </w:rPr>
       <w:drawing>
-        <wp:inline distT="0" distB="0" distL="0" distR="0" wp14:anchorId="144063BF" wp14:editId="053F4E4A">
+        <wp:inline distT="0" distB="0" distL="0" distR="0" wp14:anchorId="5591019A" wp14:editId="36F74E3B">
           <wp:extent cx="304047" cy="207830"/>
           <wp:effectExtent l="0" t="0" r="1270" b="0"/>
           <wp:docPr id="1" name="Picture 1"/>
@@ -6039,7 +8081,7 @@
 </file>
 
 <file path=word/numbering.xml><?xml version="1.0" encoding="utf-8"?>
-<w:numbering xmlns:wpc="http://schemas.microsoft.com/office/word/2010/wordprocessingCanvas" xmlns:mc="http://schemas.openxmlformats.org/markup-compatibility/2006" xmlns:o="urn:schemas-microsoft-com:office:office" xmlns:r="http://schemas.openxmlformats.org/officeDocument/2006/relationships" xmlns:m="http://schemas.openxmlformats.org/officeDocument/2006/math" xmlns:v="urn:schemas-microsoft-com:vml" xmlns:wp14="http://schemas.microsoft.com/office/word/2010/wordprocessingDrawing" xmlns:wp="http://schemas.openxmlformats.org/drawingml/2006/wordprocessingDrawing" xmlns:w10="urn:schemas-microsoft-com:office:word" xmlns:w="http://schemas.openxmlformats.org/wordprocessingml/2006/main" xmlns:w14="http://schemas.microsoft.com/office/word/2010/wordml" xmlns:wpg="http://schemas.microsoft.com/office/word/2010/wordprocessingGroup" xmlns:wpi="http://schemas.microsoft.com/office/word/2010/wordprocessingInk" xmlns:wne="http://schemas.microsoft.com/office/word/2006/wordml" xmlns:wps="http://schemas.microsoft.com/office/word/2010/wordprocessingShape" mc:Ignorable="w14 wp14">
+<w:numbering xmlns:wpc="http://schemas.microsoft.com/office/word/2010/wordprocessingCanvas" xmlns:mo="http://schemas.microsoft.com/office/mac/office/2008/main" xmlns:mc="http://schemas.openxmlformats.org/markup-compatibility/2006" xmlns:mv="urn:schemas-microsoft-com:mac:vml" xmlns:o="urn:schemas-microsoft-com:office:office" xmlns:r="http://schemas.openxmlformats.org/officeDocument/2006/relationships" xmlns:m="http://schemas.openxmlformats.org/officeDocument/2006/math" xmlns:v="urn:schemas-microsoft-com:vml" xmlns:wp14="http://schemas.microsoft.com/office/word/2010/wordprocessingDrawing" xmlns:wp="http://schemas.openxmlformats.org/drawingml/2006/wordprocessingDrawing" xmlns:w10="urn:schemas-microsoft-com:office:word" xmlns:w="http://schemas.openxmlformats.org/wordprocessingml/2006/main" xmlns:w14="http://schemas.microsoft.com/office/word/2010/wordml" xmlns:wpg="http://schemas.microsoft.com/office/word/2010/wordprocessingGroup" xmlns:wpi="http://schemas.microsoft.com/office/word/2010/wordprocessingInk" xmlns:wne="http://schemas.microsoft.com/office/word/2006/wordml" xmlns:wps="http://schemas.microsoft.com/office/word/2010/wordprocessingShape" mc:Ignorable="w14 wp14">
   <w:abstractNum w:abstractNumId="0">
     <w:nsid w:val="086C43D8"/>
     <w:multiLevelType w:val="hybridMultilevel"/>
@@ -6287,7 +8329,7 @@
     </w:rPrDefault>
     <w:pPrDefault/>
   </w:docDefaults>
-  <w:latentStyles w:defLockedState="0" w:defUIPriority="99" w:defSemiHidden="1" w:defUnhideWhenUsed="1" w:defQFormat="0" w:count="267">
+  <w:latentStyles w:defLockedState="0" w:defUIPriority="99" w:defSemiHidden="1" w:defUnhideWhenUsed="1" w:defQFormat="0" w:count="276">
     <w:lsdException w:name="Normal" w:semiHidden="0" w:uiPriority="0" w:unhideWhenUsed="0" w:qFormat="1"/>
     <w:lsdException w:name="heading 1" w:semiHidden="0" w:uiPriority="9" w:unhideWhenUsed="0" w:qFormat="1"/>
     <w:lsdException w:name="heading 2" w:uiPriority="9" w:qFormat="1"/>
@@ -6457,10 +8499,55 @@
       <w:szCs w:val="32"/>
     </w:rPr>
   </w:style>
+  <w:style w:type="paragraph" w:styleId="Heading2">
+    <w:name w:val="heading 2"/>
+    <w:basedOn w:val="Normal"/>
+    <w:next w:val="Normal"/>
+    <w:link w:val="Heading2Char"/>
+    <w:uiPriority w:val="9"/>
+    <w:unhideWhenUsed/>
+    <w:qFormat/>
+    <w:rsid w:val="00E678A1"/>
+    <w:pPr>
+      <w:keepNext/>
+      <w:keepLines/>
+      <w:spacing w:before="200"/>
+      <w:outlineLvl w:val="1"/>
+    </w:pPr>
+    <w:rPr>
+      <w:rFonts w:asciiTheme="majorHAnsi" w:eastAsiaTheme="majorEastAsia" w:hAnsiTheme="majorHAnsi" w:cstheme="majorBidi"/>
+      <w:b/>
+      <w:bCs/>
+      <w:color w:val="4F81BD" w:themeColor="accent1"/>
+      <w:sz w:val="26"/>
+      <w:szCs w:val="26"/>
+    </w:rPr>
+  </w:style>
+  <w:style w:type="paragraph" w:styleId="Heading3">
+    <w:name w:val="heading 3"/>
+    <w:basedOn w:val="Normal"/>
+    <w:next w:val="Normal"/>
+    <w:link w:val="Heading3Char"/>
+    <w:uiPriority w:val="9"/>
+    <w:unhideWhenUsed/>
+    <w:qFormat/>
+    <w:rsid w:val="00E678A1"/>
+    <w:pPr>
+      <w:keepNext/>
+      <w:keepLines/>
+      <w:spacing w:before="200"/>
+      <w:outlineLvl w:val="2"/>
+    </w:pPr>
+    <w:rPr>
+      <w:rFonts w:asciiTheme="majorHAnsi" w:eastAsiaTheme="majorEastAsia" w:hAnsiTheme="majorHAnsi" w:cstheme="majorBidi"/>
+      <w:b/>
+      <w:bCs/>
+      <w:color w:val="4F81BD" w:themeColor="accent1"/>
+    </w:rPr>
+  </w:style>
   <w:style w:type="character" w:default="1" w:styleId="DefaultParagraphFont">
     <w:name w:val="Default Paragraph Font"/>
     <w:uiPriority w:val="1"/>
-    <w:semiHidden/>
     <w:unhideWhenUsed/>
   </w:style>
   <w:style w:type="table" w:default="1" w:styleId="TableNormal">
@@ -6599,11 +8686,64 @@
       <w:contextualSpacing/>
     </w:pPr>
   </w:style>
+  <w:style w:type="character" w:customStyle="1" w:styleId="Heading2Char">
+    <w:name w:val="Heading 2 Char"/>
+    <w:basedOn w:val="DefaultParagraphFont"/>
+    <w:link w:val="Heading2"/>
+    <w:uiPriority w:val="9"/>
+    <w:rsid w:val="00E678A1"/>
+    <w:rPr>
+      <w:rFonts w:asciiTheme="majorHAnsi" w:eastAsiaTheme="majorEastAsia" w:hAnsiTheme="majorHAnsi" w:cstheme="majorBidi"/>
+      <w:b/>
+      <w:bCs/>
+      <w:color w:val="4F81BD" w:themeColor="accent1"/>
+      <w:sz w:val="26"/>
+      <w:szCs w:val="26"/>
+      <w:lang w:val="da-DK"/>
+    </w:rPr>
+  </w:style>
+  <w:style w:type="character" w:customStyle="1" w:styleId="Heading3Char">
+    <w:name w:val="Heading 3 Char"/>
+    <w:basedOn w:val="DefaultParagraphFont"/>
+    <w:link w:val="Heading3"/>
+    <w:uiPriority w:val="9"/>
+    <w:rsid w:val="00E678A1"/>
+    <w:rPr>
+      <w:rFonts w:asciiTheme="majorHAnsi" w:eastAsiaTheme="majorEastAsia" w:hAnsiTheme="majorHAnsi" w:cstheme="majorBidi"/>
+      <w:b/>
+      <w:bCs/>
+      <w:color w:val="4F81BD" w:themeColor="accent1"/>
+      <w:lang w:val="da-DK"/>
+    </w:rPr>
+  </w:style>
+  <w:style w:type="table" w:styleId="TableGrid">
+    <w:name w:val="Table Grid"/>
+    <w:basedOn w:val="TableNormal"/>
+    <w:uiPriority w:val="59"/>
+    <w:rsid w:val="006F0B99"/>
+    <w:tblPr>
+      <w:tblInd w:w="0" w:type="dxa"/>
+      <w:tblBorders>
+        <w:top w:val="single" w:sz="4" w:space="0" w:color="auto"/>
+        <w:left w:val="single" w:sz="4" w:space="0" w:color="auto"/>
+        <w:bottom w:val="single" w:sz="4" w:space="0" w:color="auto"/>
+        <w:right w:val="single" w:sz="4" w:space="0" w:color="auto"/>
+        <w:insideH w:val="single" w:sz="4" w:space="0" w:color="auto"/>
+        <w:insideV w:val="single" w:sz="4" w:space="0" w:color="auto"/>
+      </w:tblBorders>
+      <w:tblCellMar>
+        <w:top w:w="0" w:type="dxa"/>
+        <w:left w:w="108" w:type="dxa"/>
+        <w:bottom w:w="0" w:type="dxa"/>
+        <w:right w:w="108" w:type="dxa"/>
+      </w:tblCellMar>
+    </w:tblPr>
+  </w:style>
 </w:styles>
 </file>
 
 <file path=word/stylesWithEffects.xml><?xml version="1.0" encoding="utf-8"?>
-<w:styles xmlns:wpc="http://schemas.microsoft.com/office/word/2010/wordprocessingCanvas" xmlns:mc="http://schemas.openxmlformats.org/markup-compatibility/2006" xmlns:o="urn:schemas-microsoft-com:office:office" xmlns:r="http://schemas.openxmlformats.org/officeDocument/2006/relationships" xmlns:m="http://schemas.openxmlformats.org/officeDocument/2006/math" xmlns:v="urn:schemas-microsoft-com:vml" xmlns:wp14="http://schemas.microsoft.com/office/word/2010/wordprocessingDrawing" xmlns:wp="http://schemas.openxmlformats.org/drawingml/2006/wordprocessingDrawing" xmlns:w10="urn:schemas-microsoft-com:office:word" xmlns:w="http://schemas.openxmlformats.org/wordprocessingml/2006/main" xmlns:w14="http://schemas.microsoft.com/office/word/2010/wordml" xmlns:wpg="http://schemas.microsoft.com/office/word/2010/wordprocessingGroup" xmlns:wpi="http://schemas.microsoft.com/office/word/2010/wordprocessingInk" xmlns:wne="http://schemas.microsoft.com/office/word/2006/wordml" xmlns:wps="http://schemas.microsoft.com/office/word/2010/wordprocessingShape" mc:Ignorable="w14 wp14">
+<w:styles xmlns:wpc="http://schemas.microsoft.com/office/word/2010/wordprocessingCanvas" xmlns:mo="http://schemas.microsoft.com/office/mac/office/2008/main" xmlns:mc="http://schemas.openxmlformats.org/markup-compatibility/2006" xmlns:mv="urn:schemas-microsoft-com:mac:vml" xmlns:o="urn:schemas-microsoft-com:office:office" xmlns:r="http://schemas.openxmlformats.org/officeDocument/2006/relationships" xmlns:m="http://schemas.openxmlformats.org/officeDocument/2006/math" xmlns:v="urn:schemas-microsoft-com:vml" xmlns:wp14="http://schemas.microsoft.com/office/word/2010/wordprocessingDrawing" xmlns:wp="http://schemas.openxmlformats.org/drawingml/2006/wordprocessingDrawing" xmlns:w10="urn:schemas-microsoft-com:office:word" xmlns:w="http://schemas.openxmlformats.org/wordprocessingml/2006/main" xmlns:w14="http://schemas.microsoft.com/office/word/2010/wordml" xmlns:wpg="http://schemas.microsoft.com/office/word/2010/wordprocessingGroup" xmlns:wpi="http://schemas.microsoft.com/office/word/2010/wordprocessingInk" xmlns:wne="http://schemas.microsoft.com/office/word/2006/wordml" xmlns:wps="http://schemas.microsoft.com/office/word/2010/wordprocessingShape" mc:Ignorable="w14 wp14">
   <w:docDefaults>
     <w:rPrDefault>
       <w:rPr>
@@ -6615,7 +8755,7 @@
     </w:rPrDefault>
     <w:pPrDefault/>
   </w:docDefaults>
-  <w:latentStyles w:defLockedState="0" w:defUIPriority="99" w:defSemiHidden="1" w:defUnhideWhenUsed="1" w:defQFormat="0" w:count="267">
+  <w:latentStyles w:defLockedState="0" w:defUIPriority="99" w:defSemiHidden="1" w:defUnhideWhenUsed="1" w:defQFormat="0" w:count="276">
     <w:lsdException w:name="Normal" w:semiHidden="0" w:uiPriority="0" w:unhideWhenUsed="0" w:qFormat="1"/>
     <w:lsdException w:name="heading 1" w:semiHidden="0" w:uiPriority="9" w:unhideWhenUsed="0" w:qFormat="1"/>
     <w:lsdException w:name="heading 2" w:uiPriority="9" w:qFormat="1"/>
@@ -6785,10 +8925,55 @@
       <w:szCs w:val="32"/>
     </w:rPr>
   </w:style>
+  <w:style w:type="paragraph" w:styleId="Heading2">
+    <w:name w:val="heading 2"/>
+    <w:basedOn w:val="Normal"/>
+    <w:next w:val="Normal"/>
+    <w:link w:val="Heading2Char"/>
+    <w:uiPriority w:val="9"/>
+    <w:unhideWhenUsed/>
+    <w:qFormat/>
+    <w:rsid w:val="00E678A1"/>
+    <w:pPr>
+      <w:keepNext/>
+      <w:keepLines/>
+      <w:spacing w:before="200"/>
+      <w:outlineLvl w:val="1"/>
+    </w:pPr>
+    <w:rPr>
+      <w:rFonts w:asciiTheme="majorHAnsi" w:eastAsiaTheme="majorEastAsia" w:hAnsiTheme="majorHAnsi" w:cstheme="majorBidi"/>
+      <w:b/>
+      <w:bCs/>
+      <w:color w:val="4F81BD" w:themeColor="accent1"/>
+      <w:sz w:val="26"/>
+      <w:szCs w:val="26"/>
+    </w:rPr>
+  </w:style>
+  <w:style w:type="paragraph" w:styleId="Heading3">
+    <w:name w:val="heading 3"/>
+    <w:basedOn w:val="Normal"/>
+    <w:next w:val="Normal"/>
+    <w:link w:val="Heading3Char"/>
+    <w:uiPriority w:val="9"/>
+    <w:unhideWhenUsed/>
+    <w:qFormat/>
+    <w:rsid w:val="00E678A1"/>
+    <w:pPr>
+      <w:keepNext/>
+      <w:keepLines/>
+      <w:spacing w:before="200"/>
+      <w:outlineLvl w:val="2"/>
+    </w:pPr>
+    <w:rPr>
+      <w:rFonts w:asciiTheme="majorHAnsi" w:eastAsiaTheme="majorEastAsia" w:hAnsiTheme="majorHAnsi" w:cstheme="majorBidi"/>
+      <w:b/>
+      <w:bCs/>
+      <w:color w:val="4F81BD" w:themeColor="accent1"/>
+    </w:rPr>
+  </w:style>
   <w:style w:type="character" w:default="1" w:styleId="DefaultParagraphFont">
     <w:name w:val="Default Paragraph Font"/>
     <w:uiPriority w:val="1"/>
-    <w:semiHidden/>
     <w:unhideWhenUsed/>
   </w:style>
   <w:style w:type="table" w:default="1" w:styleId="TableNormal">
@@ -6926,6 +9111,59 @@
       <w:ind w:left="720"/>
       <w:contextualSpacing/>
     </w:pPr>
+  </w:style>
+  <w:style w:type="character" w:customStyle="1" w:styleId="Heading2Char">
+    <w:name w:val="Heading 2 Char"/>
+    <w:basedOn w:val="DefaultParagraphFont"/>
+    <w:link w:val="Heading2"/>
+    <w:uiPriority w:val="9"/>
+    <w:rsid w:val="00E678A1"/>
+    <w:rPr>
+      <w:rFonts w:asciiTheme="majorHAnsi" w:eastAsiaTheme="majorEastAsia" w:hAnsiTheme="majorHAnsi" w:cstheme="majorBidi"/>
+      <w:b/>
+      <w:bCs/>
+      <w:color w:val="4F81BD" w:themeColor="accent1"/>
+      <w:sz w:val="26"/>
+      <w:szCs w:val="26"/>
+      <w:lang w:val="da-DK"/>
+    </w:rPr>
+  </w:style>
+  <w:style w:type="character" w:customStyle="1" w:styleId="Heading3Char">
+    <w:name w:val="Heading 3 Char"/>
+    <w:basedOn w:val="DefaultParagraphFont"/>
+    <w:link w:val="Heading3"/>
+    <w:uiPriority w:val="9"/>
+    <w:rsid w:val="00E678A1"/>
+    <w:rPr>
+      <w:rFonts w:asciiTheme="majorHAnsi" w:eastAsiaTheme="majorEastAsia" w:hAnsiTheme="majorHAnsi" w:cstheme="majorBidi"/>
+      <w:b/>
+      <w:bCs/>
+      <w:color w:val="4F81BD" w:themeColor="accent1"/>
+      <w:lang w:val="da-DK"/>
+    </w:rPr>
+  </w:style>
+  <w:style w:type="table" w:styleId="TableGrid">
+    <w:name w:val="Table Grid"/>
+    <w:basedOn w:val="TableNormal"/>
+    <w:uiPriority w:val="59"/>
+    <w:rsid w:val="006F0B99"/>
+    <w:tblPr>
+      <w:tblInd w:w="0" w:type="dxa"/>
+      <w:tblBorders>
+        <w:top w:val="single" w:sz="4" w:space="0" w:color="auto"/>
+        <w:left w:val="single" w:sz="4" w:space="0" w:color="auto"/>
+        <w:bottom w:val="single" w:sz="4" w:space="0" w:color="auto"/>
+        <w:right w:val="single" w:sz="4" w:space="0" w:color="auto"/>
+        <w:insideH w:val="single" w:sz="4" w:space="0" w:color="auto"/>
+        <w:insideV w:val="single" w:sz="4" w:space="0" w:color="auto"/>
+      </w:tblBorders>
+      <w:tblCellMar>
+        <w:top w:w="0" w:type="dxa"/>
+        <w:left w:w="108" w:type="dxa"/>
+        <w:bottom w:w="0" w:type="dxa"/>
+        <w:right w:w="108" w:type="dxa"/>
+      </w:tblCellMar>
+    </w:tblPr>
   </w:style>
 </w:styles>
 </file>
@@ -7255,7 +9493,7 @@
 </file>
 
 <file path=customXml/itemProps1.xml><?xml version="1.0" encoding="utf-8"?>
-<ds:datastoreItem xmlns:ds="http://schemas.openxmlformats.org/officeDocument/2006/customXml" ds:itemID="{E56286E6-C933-4980-9095-1564DAA990FB}">
+<ds:datastoreItem xmlns:ds="http://schemas.openxmlformats.org/officeDocument/2006/customXml" ds:itemID="{99CF406C-891C-DE43-94C4-ECC5112FEABF}">
   <ds:schemaRefs>
     <ds:schemaRef ds:uri="http://schemas.openxmlformats.org/officeDocument/2006/bibliography"/>
   </ds:schemaRefs>

</xml_diff>